<commit_message>
updating the interim report and add explain file
</commit_message>
<xml_diff>
--- a/interim_report.docx
+++ b/interim_report.docx
@@ -10,13 +10,19 @@
       <w:r>
         <w:t xml:space="preserve">Artificial Intelligence </w:t>
       </w:r>
+      <w:r>
+        <w:t>in</w:t>
+      </w:r>
+      <w:r>
+        <w:t xml:space="preserve"> Air Conditioner </w:t>
+      </w:r>
       <w:proofErr w:type="gramStart"/>
       <w:r>
-        <w:t>In</w:t>
+        <w:t>To</w:t>
       </w:r>
       <w:proofErr w:type="gramEnd"/>
       <w:r>
-        <w:t xml:space="preserve"> Air Conditioner To Reduce Electricity Consumption And Maximize User Comfort</w:t>
+        <w:t xml:space="preserve"> Reduce Electricity Consumption And Maximize User Comfort</w:t>
       </w:r>
     </w:p>
     <w:p/>
@@ -59,13 +65,7 @@
         <w:rPr>
           <w:color w:val="auto"/>
         </w:rPr>
-        <w:t xml:space="preserve">Supervisor: </w:t>
-      </w:r>
-      <w:r>
-        <w:rPr>
-          <w:color w:val="auto"/>
-        </w:rPr>
-        <w:t>Professor Chen, Chun</w:t>
+        <w:t>Supervisor: Professor Chen, Chun</w:t>
       </w:r>
     </w:p>
     <w:p>
@@ -298,6 +298,13 @@
     </w:p>
     <w:sdt>
       <w:sdtPr>
+        <w:rPr>
+          <w:rFonts w:asciiTheme="minorHAnsi" w:eastAsiaTheme="minorEastAsia" w:hAnsiTheme="minorHAnsi" w:cstheme="minorBidi"/>
+          <w:color w:val="auto"/>
+          <w:sz w:val="22"/>
+          <w:szCs w:val="22"/>
+          <w:lang w:eastAsia="zh-TW"/>
+        </w:rPr>
         <w:id w:val="880827714"/>
         <w:docPartObj>
           <w:docPartGallery w:val="Table of Contents"/>
@@ -306,14 +313,9 @@
       </w:sdtPr>
       <w:sdtEndPr>
         <w:rPr>
-          <w:rFonts w:asciiTheme="minorHAnsi" w:eastAsiaTheme="minorEastAsia" w:hAnsiTheme="minorHAnsi" w:cstheme="minorBidi"/>
           <w:b/>
           <w:bCs/>
           <w:noProof/>
-          <w:color w:val="auto"/>
-          <w:sz w:val="22"/>
-          <w:szCs w:val="22"/>
-          <w:lang w:eastAsia="zh-TW"/>
         </w:rPr>
       </w:sdtEndPr>
       <w:sdtContent>
@@ -344,7 +346,7 @@
           <w:r>
             <w:fldChar w:fldCharType="separate"/>
           </w:r>
-          <w:hyperlink w:anchor="_Toc28337192" w:history="1">
+          <w:hyperlink w:anchor="_Toc28528031" w:history="1">
             <w:r>
               <w:rPr>
                 <w:rStyle w:val="Hyperlink"/>
@@ -371,7 +373,7 @@
                 <w:noProof/>
                 <w:webHidden/>
               </w:rPr>
-              <w:instrText xml:space="preserve"> PAGEREF _Toc28337192 \h </w:instrText>
+              <w:instrText xml:space="preserve"> PAGEREF _Toc28528031 \h </w:instrText>
             </w:r>
             <w:r>
               <w:rPr>
@@ -412,7 +414,7 @@
               <w:noProof/>
             </w:rPr>
           </w:pPr>
-          <w:hyperlink w:anchor="_Toc28337193" w:history="1">
+          <w:hyperlink w:anchor="_Toc28528032" w:history="1">
             <w:r>
               <w:rPr>
                 <w:rStyle w:val="Hyperlink"/>
@@ -439,7 +441,7 @@
                 <w:noProof/>
                 <w:webHidden/>
               </w:rPr>
-              <w:instrText xml:space="preserve"> PAGEREF _Toc28337193 \h </w:instrText>
+              <w:instrText xml:space="preserve"> PAGEREF _Toc28528032 \h </w:instrText>
             </w:r>
             <w:r>
               <w:rPr>
@@ -460,6 +462,414 @@
                 <w:webHidden/>
               </w:rPr>
               <w:t>3</w:t>
+            </w:r>
+            <w:r>
+              <w:rPr>
+                <w:noProof/>
+                <w:webHidden/>
+              </w:rPr>
+              <w:fldChar w:fldCharType="end"/>
+            </w:r>
+          </w:hyperlink>
+        </w:p>
+        <w:p>
+          <w:pPr>
+            <w:pStyle w:val="TOC2"/>
+            <w:tabs>
+              <w:tab w:val="right" w:leader="dot" w:pos="9350"/>
+            </w:tabs>
+            <w:rPr>
+              <w:noProof/>
+            </w:rPr>
+          </w:pPr>
+          <w:hyperlink w:anchor="_Toc28528033" w:history="1">
+            <w:r>
+              <w:rPr>
+                <w:rStyle w:val="Hyperlink"/>
+                <w:noProof/>
+              </w:rPr>
+              <w:t>Infrared communication</w:t>
+            </w:r>
+            <w:r>
+              <w:rPr>
+                <w:noProof/>
+                <w:webHidden/>
+              </w:rPr>
+              <w:tab/>
+            </w:r>
+            <w:r>
+              <w:rPr>
+                <w:noProof/>
+                <w:webHidden/>
+              </w:rPr>
+              <w:fldChar w:fldCharType="begin"/>
+            </w:r>
+            <w:r>
+              <w:rPr>
+                <w:noProof/>
+                <w:webHidden/>
+              </w:rPr>
+              <w:instrText xml:space="preserve"> PAGEREF _Toc28528033 \h </w:instrText>
+            </w:r>
+            <w:r>
+              <w:rPr>
+                <w:noProof/>
+                <w:webHidden/>
+              </w:rPr>
+            </w:r>
+            <w:r>
+              <w:rPr>
+                <w:noProof/>
+                <w:webHidden/>
+              </w:rPr>
+              <w:fldChar w:fldCharType="separate"/>
+            </w:r>
+            <w:r>
+              <w:rPr>
+                <w:noProof/>
+                <w:webHidden/>
+              </w:rPr>
+              <w:t>3</w:t>
+            </w:r>
+            <w:r>
+              <w:rPr>
+                <w:noProof/>
+                <w:webHidden/>
+              </w:rPr>
+              <w:fldChar w:fldCharType="end"/>
+            </w:r>
+          </w:hyperlink>
+        </w:p>
+        <w:p>
+          <w:pPr>
+            <w:pStyle w:val="TOC2"/>
+            <w:tabs>
+              <w:tab w:val="right" w:leader="dot" w:pos="9350"/>
+            </w:tabs>
+            <w:rPr>
+              <w:noProof/>
+            </w:rPr>
+          </w:pPr>
+          <w:hyperlink w:anchor="_Toc28528034" w:history="1">
+            <w:r>
+              <w:rPr>
+                <w:rStyle w:val="Hyperlink"/>
+                <w:noProof/>
+              </w:rPr>
+              <w:t>Supervised learning</w:t>
+            </w:r>
+            <w:r>
+              <w:rPr>
+                <w:noProof/>
+                <w:webHidden/>
+              </w:rPr>
+              <w:tab/>
+            </w:r>
+            <w:r>
+              <w:rPr>
+                <w:noProof/>
+                <w:webHidden/>
+              </w:rPr>
+              <w:fldChar w:fldCharType="begin"/>
+            </w:r>
+            <w:r>
+              <w:rPr>
+                <w:noProof/>
+                <w:webHidden/>
+              </w:rPr>
+              <w:instrText xml:space="preserve"> PAGEREF _Toc28528034 \h </w:instrText>
+            </w:r>
+            <w:r>
+              <w:rPr>
+                <w:noProof/>
+                <w:webHidden/>
+              </w:rPr>
+            </w:r>
+            <w:r>
+              <w:rPr>
+                <w:noProof/>
+                <w:webHidden/>
+              </w:rPr>
+              <w:fldChar w:fldCharType="separate"/>
+            </w:r>
+            <w:r>
+              <w:rPr>
+                <w:noProof/>
+                <w:webHidden/>
+              </w:rPr>
+              <w:t>3</w:t>
+            </w:r>
+            <w:r>
+              <w:rPr>
+                <w:noProof/>
+                <w:webHidden/>
+              </w:rPr>
+              <w:fldChar w:fldCharType="end"/>
+            </w:r>
+          </w:hyperlink>
+        </w:p>
+        <w:p>
+          <w:pPr>
+            <w:pStyle w:val="TOC2"/>
+            <w:tabs>
+              <w:tab w:val="right" w:leader="dot" w:pos="9350"/>
+            </w:tabs>
+            <w:rPr>
+              <w:noProof/>
+            </w:rPr>
+          </w:pPr>
+          <w:hyperlink w:anchor="_Toc28528035" w:history="1">
+            <w:r>
+              <w:rPr>
+                <w:rStyle w:val="Hyperlink"/>
+                <w:noProof/>
+              </w:rPr>
+              <w:t>Reinforcement learning</w:t>
+            </w:r>
+            <w:r>
+              <w:rPr>
+                <w:noProof/>
+                <w:webHidden/>
+              </w:rPr>
+              <w:tab/>
+            </w:r>
+            <w:r>
+              <w:rPr>
+                <w:noProof/>
+                <w:webHidden/>
+              </w:rPr>
+              <w:fldChar w:fldCharType="begin"/>
+            </w:r>
+            <w:r>
+              <w:rPr>
+                <w:noProof/>
+                <w:webHidden/>
+              </w:rPr>
+              <w:instrText xml:space="preserve"> PAGEREF _Toc28528035 \h </w:instrText>
+            </w:r>
+            <w:r>
+              <w:rPr>
+                <w:noProof/>
+                <w:webHidden/>
+              </w:rPr>
+            </w:r>
+            <w:r>
+              <w:rPr>
+                <w:noProof/>
+                <w:webHidden/>
+              </w:rPr>
+              <w:fldChar w:fldCharType="separate"/>
+            </w:r>
+            <w:r>
+              <w:rPr>
+                <w:noProof/>
+                <w:webHidden/>
+              </w:rPr>
+              <w:t>3</w:t>
+            </w:r>
+            <w:r>
+              <w:rPr>
+                <w:noProof/>
+                <w:webHidden/>
+              </w:rPr>
+              <w:fldChar w:fldCharType="end"/>
+            </w:r>
+          </w:hyperlink>
+        </w:p>
+        <w:p>
+          <w:pPr>
+            <w:pStyle w:val="TOC2"/>
+            <w:tabs>
+              <w:tab w:val="right" w:leader="dot" w:pos="9350"/>
+            </w:tabs>
+            <w:rPr>
+              <w:noProof/>
+            </w:rPr>
+          </w:pPr>
+          <w:hyperlink w:anchor="_Toc28528036" w:history="1">
+            <w:r>
+              <w:rPr>
+                <w:rStyle w:val="Hyperlink"/>
+                <w:noProof/>
+              </w:rPr>
+              <w:t>Realtime database connection</w:t>
+            </w:r>
+            <w:r>
+              <w:rPr>
+                <w:noProof/>
+                <w:webHidden/>
+              </w:rPr>
+              <w:tab/>
+            </w:r>
+            <w:r>
+              <w:rPr>
+                <w:noProof/>
+                <w:webHidden/>
+              </w:rPr>
+              <w:fldChar w:fldCharType="begin"/>
+            </w:r>
+            <w:r>
+              <w:rPr>
+                <w:noProof/>
+                <w:webHidden/>
+              </w:rPr>
+              <w:instrText xml:space="preserve"> PAGEREF _Toc28528036 \h </w:instrText>
+            </w:r>
+            <w:r>
+              <w:rPr>
+                <w:noProof/>
+                <w:webHidden/>
+              </w:rPr>
+            </w:r>
+            <w:r>
+              <w:rPr>
+                <w:noProof/>
+                <w:webHidden/>
+              </w:rPr>
+              <w:fldChar w:fldCharType="separate"/>
+            </w:r>
+            <w:r>
+              <w:rPr>
+                <w:noProof/>
+                <w:webHidden/>
+              </w:rPr>
+              <w:t>3</w:t>
+            </w:r>
+            <w:r>
+              <w:rPr>
+                <w:noProof/>
+                <w:webHidden/>
+              </w:rPr>
+              <w:fldChar w:fldCharType="end"/>
+            </w:r>
+          </w:hyperlink>
+        </w:p>
+        <w:p>
+          <w:pPr>
+            <w:pStyle w:val="TOC2"/>
+            <w:tabs>
+              <w:tab w:val="right" w:leader="dot" w:pos="9350"/>
+            </w:tabs>
+            <w:rPr>
+              <w:noProof/>
+            </w:rPr>
+          </w:pPr>
+          <w:hyperlink w:anchor="_Toc28528037" w:history="1">
+            <w:r>
+              <w:rPr>
+                <w:rStyle w:val="Hyperlink"/>
+                <w:noProof/>
+              </w:rPr>
+              <w:t>Different modules programs</w:t>
+            </w:r>
+            <w:r>
+              <w:rPr>
+                <w:noProof/>
+                <w:webHidden/>
+              </w:rPr>
+              <w:tab/>
+            </w:r>
+            <w:r>
+              <w:rPr>
+                <w:noProof/>
+                <w:webHidden/>
+              </w:rPr>
+              <w:fldChar w:fldCharType="begin"/>
+            </w:r>
+            <w:r>
+              <w:rPr>
+                <w:noProof/>
+                <w:webHidden/>
+              </w:rPr>
+              <w:instrText xml:space="preserve"> PAGEREF _Toc28528037 \h </w:instrText>
+            </w:r>
+            <w:r>
+              <w:rPr>
+                <w:noProof/>
+                <w:webHidden/>
+              </w:rPr>
+            </w:r>
+            <w:r>
+              <w:rPr>
+                <w:noProof/>
+                <w:webHidden/>
+              </w:rPr>
+              <w:fldChar w:fldCharType="separate"/>
+            </w:r>
+            <w:r>
+              <w:rPr>
+                <w:noProof/>
+                <w:webHidden/>
+              </w:rPr>
+              <w:t>3</w:t>
+            </w:r>
+            <w:r>
+              <w:rPr>
+                <w:noProof/>
+                <w:webHidden/>
+              </w:rPr>
+              <w:fldChar w:fldCharType="end"/>
+            </w:r>
+          </w:hyperlink>
+        </w:p>
+        <w:p>
+          <w:pPr>
+            <w:pStyle w:val="TOC2"/>
+            <w:tabs>
+              <w:tab w:val="right" w:leader="dot" w:pos="9350"/>
+            </w:tabs>
+            <w:rPr>
+              <w:noProof/>
+            </w:rPr>
+          </w:pPr>
+          <w:hyperlink w:anchor="_Toc28528038" w:history="1">
+            <w:r>
+              <w:rPr>
+                <w:rStyle w:val="Hyperlink"/>
+                <w:noProof/>
+              </w:rPr>
+              <w:t>Power consumptions calculation in AC</w:t>
+            </w:r>
+            <w:r>
+              <w:rPr>
+                <w:noProof/>
+                <w:webHidden/>
+              </w:rPr>
+              <w:tab/>
+            </w:r>
+            <w:r>
+              <w:rPr>
+                <w:noProof/>
+                <w:webHidden/>
+              </w:rPr>
+              <w:fldChar w:fldCharType="begin"/>
+            </w:r>
+            <w:r>
+              <w:rPr>
+                <w:noProof/>
+                <w:webHidden/>
+              </w:rPr>
+              <w:instrText xml:space="preserve"> PAGEREF _Toc28528038 \h </w:instrText>
+            </w:r>
+            <w:r>
+              <w:rPr>
+                <w:noProof/>
+                <w:webHidden/>
+              </w:rPr>
+            </w:r>
+            <w:r>
+              <w:rPr>
+                <w:noProof/>
+                <w:webHidden/>
+              </w:rPr>
+              <w:fldChar w:fldCharType="separate"/>
+            </w:r>
+            <w:r>
+              <w:rPr>
+                <w:noProof/>
+                <w:webHidden/>
+              </w:rPr>
+              <w:t>4</w:t>
             </w:r>
             <w:r>
               <w:rPr>
@@ -480,7 +890,7 @@
               <w:noProof/>
             </w:rPr>
           </w:pPr>
-          <w:hyperlink w:anchor="_Toc28337194" w:history="1">
+          <w:hyperlink w:anchor="_Toc28528039" w:history="1">
             <w:r>
               <w:rPr>
                 <w:rStyle w:val="Hyperlink"/>
@@ -507,7 +917,7 @@
                 <w:noProof/>
                 <w:webHidden/>
               </w:rPr>
-              <w:instrText xml:space="preserve"> PAGEREF _Toc28337194 \h </w:instrText>
+              <w:instrText xml:space="preserve"> PAGEREF _Toc28528039 \h </w:instrText>
             </w:r>
             <w:r>
               <w:rPr>
@@ -527,7 +937,75 @@
                 <w:noProof/>
                 <w:webHidden/>
               </w:rPr>
-              <w:t>3</w:t>
+              <w:t>4</w:t>
+            </w:r>
+            <w:r>
+              <w:rPr>
+                <w:noProof/>
+                <w:webHidden/>
+              </w:rPr>
+              <w:fldChar w:fldCharType="end"/>
+            </w:r>
+          </w:hyperlink>
+        </w:p>
+        <w:p>
+          <w:pPr>
+            <w:pStyle w:val="TOC2"/>
+            <w:tabs>
+              <w:tab w:val="right" w:leader="dot" w:pos="9350"/>
+            </w:tabs>
+            <w:rPr>
+              <w:noProof/>
+            </w:rPr>
+          </w:pPr>
+          <w:hyperlink w:anchor="_Toc28528040" w:history="1">
+            <w:r>
+              <w:rPr>
+                <w:rStyle w:val="Hyperlink"/>
+                <w:noProof/>
+              </w:rPr>
+              <w:t>Divide and conquer</w:t>
+            </w:r>
+            <w:r>
+              <w:rPr>
+                <w:noProof/>
+                <w:webHidden/>
+              </w:rPr>
+              <w:tab/>
+            </w:r>
+            <w:r>
+              <w:rPr>
+                <w:noProof/>
+                <w:webHidden/>
+              </w:rPr>
+              <w:fldChar w:fldCharType="begin"/>
+            </w:r>
+            <w:r>
+              <w:rPr>
+                <w:noProof/>
+                <w:webHidden/>
+              </w:rPr>
+              <w:instrText xml:space="preserve"> PAGEREF _Toc28528040 \h </w:instrText>
+            </w:r>
+            <w:r>
+              <w:rPr>
+                <w:noProof/>
+                <w:webHidden/>
+              </w:rPr>
+            </w:r>
+            <w:r>
+              <w:rPr>
+                <w:noProof/>
+                <w:webHidden/>
+              </w:rPr>
+              <w:fldChar w:fldCharType="separate"/>
+            </w:r>
+            <w:r>
+              <w:rPr>
+                <w:noProof/>
+                <w:webHidden/>
+              </w:rPr>
+              <w:t>4</w:t>
             </w:r>
             <w:r>
               <w:rPr>
@@ -548,7 +1026,7 @@
               <w:noProof/>
             </w:rPr>
           </w:pPr>
-          <w:hyperlink w:anchor="_Toc28337195" w:history="1">
+          <w:hyperlink w:anchor="_Toc28528041" w:history="1">
             <w:r>
               <w:rPr>
                 <w:rStyle w:val="Hyperlink"/>
@@ -575,7 +1053,7 @@
                 <w:noProof/>
                 <w:webHidden/>
               </w:rPr>
-              <w:instrText xml:space="preserve"> PAGEREF _Toc28337195 \h </w:instrText>
+              <w:instrText xml:space="preserve"> PAGEREF _Toc28528041 \h </w:instrText>
             </w:r>
             <w:r>
               <w:rPr>
@@ -595,7 +1073,7 @@
                 <w:noProof/>
                 <w:webHidden/>
               </w:rPr>
-              <w:t>3</w:t>
+              <w:t>4</w:t>
             </w:r>
             <w:r>
               <w:rPr>
@@ -616,7 +1094,7 @@
               <w:noProof/>
             </w:rPr>
           </w:pPr>
-          <w:hyperlink w:anchor="_Toc28337196" w:history="1">
+          <w:hyperlink w:anchor="_Toc28528042" w:history="1">
             <w:r>
               <w:rPr>
                 <w:rStyle w:val="Hyperlink"/>
@@ -643,7 +1121,7 @@
                 <w:noProof/>
                 <w:webHidden/>
               </w:rPr>
-              <w:instrText xml:space="preserve"> PAGEREF _Toc28337196 \h </w:instrText>
+              <w:instrText xml:space="preserve"> PAGEREF _Toc28528042 \h </w:instrText>
             </w:r>
             <w:r>
               <w:rPr>
@@ -663,7 +1141,7 @@
                 <w:noProof/>
                 <w:webHidden/>
               </w:rPr>
-              <w:t>3</w:t>
+              <w:t>4</w:t>
             </w:r>
             <w:r>
               <w:rPr>
@@ -684,7 +1162,7 @@
               <w:noProof/>
             </w:rPr>
           </w:pPr>
-          <w:hyperlink w:anchor="_Toc28337197" w:history="1">
+          <w:hyperlink w:anchor="_Toc28528043" w:history="1">
             <w:r>
               <w:rPr>
                 <w:rStyle w:val="Hyperlink"/>
@@ -711,7 +1189,7 @@
                 <w:noProof/>
                 <w:webHidden/>
               </w:rPr>
-              <w:instrText xml:space="preserve"> PAGEREF _Toc28337197 \h </w:instrText>
+              <w:instrText xml:space="preserve"> PAGEREF _Toc28528043 \h </w:instrText>
             </w:r>
             <w:r>
               <w:rPr>
@@ -731,7 +1209,7 @@
                 <w:noProof/>
                 <w:webHidden/>
               </w:rPr>
-              <w:t>3</w:t>
+              <w:t>4</w:t>
             </w:r>
             <w:r>
               <w:rPr>
@@ -752,7 +1230,7 @@
               <w:noProof/>
             </w:rPr>
           </w:pPr>
-          <w:hyperlink w:anchor="_Toc28337198" w:history="1">
+          <w:hyperlink w:anchor="_Toc28528044" w:history="1">
             <w:r>
               <w:rPr>
                 <w:rStyle w:val="Hyperlink"/>
@@ -779,7 +1257,7 @@
                 <w:noProof/>
                 <w:webHidden/>
               </w:rPr>
-              <w:instrText xml:space="preserve"> PAGEREF _Toc28337198 \h </w:instrText>
+              <w:instrText xml:space="preserve"> PAGEREF _Toc28528044 \h </w:instrText>
             </w:r>
             <w:r>
               <w:rPr>
@@ -799,7 +1277,7 @@
                 <w:noProof/>
                 <w:webHidden/>
               </w:rPr>
-              <w:t>3</w:t>
+              <w:t>4</w:t>
             </w:r>
             <w:r>
               <w:rPr>
@@ -831,88 +1309,3208 @@
       <w:pPr>
         <w:pStyle w:val="Heading1"/>
       </w:pPr>
-      <w:bookmarkStart w:id="0" w:name="_Toc28337192"/>
+      <w:bookmarkStart w:id="0" w:name="_Toc28528031"/>
       <w:r>
         <w:lastRenderedPageBreak/>
         <w:t>Problem description</w:t>
       </w:r>
       <w:bookmarkEnd w:id="0"/>
     </w:p>
+    <w:p>
+      <w:r>
+        <w:t xml:space="preserve">Due to an increased requirement for user comfort and convenience, smart appliances are all over the globe. At the same time, different environmental topics raised the importance of energy-efficient appliances. By combining both aspects, it becomes a trend that smart appliances should be able to improve our quality of life and cost less damage to the environment. However, </w:t>
+      </w:r>
+      <w:r>
+        <w:t xml:space="preserve">there are </w:t>
+      </w:r>
+      <w:r>
+        <w:t>two main reasons</w:t>
+      </w:r>
+      <w:r>
+        <w:t xml:space="preserve"> which</w:t>
+      </w:r>
+      <w:r>
+        <w:t xml:space="preserve"> prevent smart appliances from integrating into a normal household. First</w:t>
+      </w:r>
+      <w:r>
+        <w:t>ly</w:t>
+      </w:r>
+      <w:r>
+        <w:t>, the price is usually higher than traditional appliances. Second</w:t>
+      </w:r>
+      <w:r>
+        <w:t>ly</w:t>
+      </w:r>
+      <w:r>
+        <w:t xml:space="preserve">, users do not need to replace their appliances immediately. Therefore, instead of replacing the traditional appliance, by adding a device between the user and the appliance which aims to control more precisely and tactical could be a solution to deal with the transition period of the traditional appliance to smart appliance. </w:t>
+      </w:r>
+    </w:p>
+    <w:p>
+      <w:r>
+        <w:t>The purpose for this device is to transform a traditional remote of an air conditioner (AC) to a smart remote by adding an artificial intelligence</w:t>
+      </w:r>
+      <w:r>
+        <w:t xml:space="preserve"> </w:t>
+      </w:r>
+      <w:r>
+        <w:t xml:space="preserve">(AI) function into its design, so that it can automatically set the temperature of the AC. There are three technical problems in this </w:t>
+      </w:r>
+      <w:r>
+        <w:t xml:space="preserve">device </w:t>
+      </w:r>
+      <w:r>
+        <w:t>which need to be tackled. Firstly, an algorithm needs to be developed so that the remote could automatically figure out an optimal control tactic which minimize the user's discomfort and the energy usage. Secondly, it needs to distinguish the user's preferences on temperature settings.</w:t>
+      </w:r>
+      <w:r>
+        <w:t xml:space="preserve"> As different users may have different preferences due to their sensual feelings, the algorithm needs to find the user’s control pattern. </w:t>
+      </w:r>
+      <w:r>
+        <w:t>Thirdly, it requires different hardware and software components to construct the remote.</w:t>
+      </w:r>
+      <w:r>
+        <w:t xml:space="preserve"> </w:t>
+      </w:r>
+    </w:p>
+    <w:p>
+      <w:pPr>
+        <w:pStyle w:val="Heading1"/>
+      </w:pPr>
+      <w:bookmarkStart w:id="1" w:name="_Toc28528032"/>
+      <w:r>
+        <w:t>Result of literature review</w:t>
+      </w:r>
+      <w:bookmarkEnd w:id="1"/>
+    </w:p>
+    <w:p>
+      <w:pPr>
+        <w:pStyle w:val="Heading2"/>
+      </w:pPr>
+      <w:bookmarkStart w:id="2" w:name="_Toc28528033"/>
+      <w:r>
+        <w:t>Infrared communication</w:t>
+      </w:r>
+      <w:bookmarkEnd w:id="2"/>
+    </w:p>
+    <w:p>
+      <w:r>
+        <w:t xml:space="preserve">To tackle the replacement of remote, we need to understand the working principal behind the remote. </w:t>
+      </w:r>
+      <w:r>
+        <w:t>The control method home appliances use is called the infrared (IR) communication. The IR frequency could lie in the range of 3kHz to 300GHz</w:t>
+      </w:r>
+      <w:sdt>
+        <w:sdtPr>
+          <w:id w:val="-153677900"/>
+          <w:citation/>
+        </w:sdtPr>
+        <w:sdtContent>
+          <w:r>
+            <w:fldChar w:fldCharType="begin"/>
+          </w:r>
+          <w:r>
+            <w:instrText xml:space="preserve"> CITATION Ank17 \l 1033 </w:instrText>
+          </w:r>
+          <w:r>
+            <w:fldChar w:fldCharType="separate"/>
+          </w:r>
+          <w:r>
+            <w:rPr>
+              <w:noProof/>
+            </w:rPr>
+            <w:t xml:space="preserve"> </w:t>
+          </w:r>
+          <w:r>
+            <w:rPr>
+              <w:noProof/>
+            </w:rPr>
+            <w:t>[1]</w:t>
+          </w:r>
+          <w:r>
+            <w:fldChar w:fldCharType="end"/>
+          </w:r>
+        </w:sdtContent>
+      </w:sdt>
+      <w:r>
+        <w:t xml:space="preserve">, but most of the </w:t>
+      </w:r>
+      <w:r>
+        <w:t>infrared remote controls facilitate a modulated square wave which is between 32kHz to 40kHz</w:t>
+      </w:r>
+      <w:sdt>
+        <w:sdtPr>
+          <w:id w:val="-1190530025"/>
+          <w:citation/>
+        </w:sdtPr>
+        <w:sdtContent>
+          <w:r>
+            <w:fldChar w:fldCharType="begin"/>
+          </w:r>
+          <w:r>
+            <w:instrText xml:space="preserve"> CITATION San14 \l 1033 </w:instrText>
+          </w:r>
+          <w:r>
+            <w:fldChar w:fldCharType="separate"/>
+          </w:r>
+          <w:r>
+            <w:rPr>
+              <w:noProof/>
+            </w:rPr>
+            <w:t xml:space="preserve"> </w:t>
+          </w:r>
+          <w:r>
+            <w:rPr>
+              <w:noProof/>
+            </w:rPr>
+            <w:t>[2]</w:t>
+          </w:r>
+          <w:r>
+            <w:fldChar w:fldCharType="end"/>
+          </w:r>
+        </w:sdtContent>
+      </w:sdt>
+      <w:r>
+        <w:t>.</w:t>
+      </w:r>
+      <w:r>
+        <w:t xml:space="preserve"> The basic circuit involves three main components which are a</w:t>
+      </w:r>
+      <w:r>
+        <w:t>n IR Receiver, an IR LED and a development board (e.g. Arduino board</w:t>
+      </w:r>
+      <w:r>
+        <w:t xml:space="preserve">, </w:t>
+      </w:r>
+      <w:proofErr w:type="spellStart"/>
+      <w:r>
+        <w:t>NodeMCU</w:t>
+      </w:r>
+      <w:proofErr w:type="spellEnd"/>
+      <w:r>
+        <w:t>, etc.</w:t>
+      </w:r>
+      <w:r>
+        <w:t xml:space="preserve">). </w:t>
+      </w:r>
+      <w:r>
+        <w:t xml:space="preserve">To send </w:t>
+      </w:r>
+      <w:r>
+        <w:t xml:space="preserve">the </w:t>
+      </w:r>
+      <w:r>
+        <w:t>data</w:t>
+      </w:r>
+      <w:r>
+        <w:t xml:space="preserve"> to the appliance</w:t>
+      </w:r>
+      <w:r>
+        <w:t xml:space="preserve">, </w:t>
+      </w:r>
+      <w:r>
+        <w:t>the data</w:t>
+      </w:r>
+      <w:r>
+        <w:t xml:space="preserve"> is</w:t>
+      </w:r>
+      <w:r>
+        <w:t xml:space="preserve"> needed to</w:t>
+      </w:r>
+      <w:r>
+        <w:t xml:space="preserve"> encod</w:t>
+      </w:r>
+      <w:r>
+        <w:t>e,</w:t>
+      </w:r>
+      <w:r>
+        <w:t xml:space="preserve"> and</w:t>
+      </w:r>
+      <w:r>
+        <w:t xml:space="preserve"> it will be</w:t>
+      </w:r>
+      <w:r>
+        <w:t xml:space="preserve"> transmitted to the receiver by blinking the </w:t>
+      </w:r>
+      <w:r>
+        <w:t xml:space="preserve">IR </w:t>
+      </w:r>
+      <w:r>
+        <w:t xml:space="preserve">LED </w:t>
+      </w:r>
+      <w:r>
+        <w:t>according to the pulse distance from the encoded data</w:t>
+      </w:r>
+      <w:sdt>
+        <w:sdtPr>
+          <w:id w:val="1273135058"/>
+          <w:citation/>
+        </w:sdtPr>
+        <w:sdtContent>
+          <w:r>
+            <w:fldChar w:fldCharType="begin"/>
+          </w:r>
+          <w:r>
+            <w:instrText xml:space="preserve">CITATION Spa13 \l 1033 </w:instrText>
+          </w:r>
+          <w:r>
+            <w:fldChar w:fldCharType="separate"/>
+          </w:r>
+          <w:r>
+            <w:rPr>
+              <w:noProof/>
+            </w:rPr>
+            <w:t xml:space="preserve"> </w:t>
+          </w:r>
+          <w:r>
+            <w:rPr>
+              <w:noProof/>
+            </w:rPr>
+            <w:t>[3]</w:t>
+          </w:r>
+          <w:r>
+            <w:fldChar w:fldCharType="end"/>
+          </w:r>
+        </w:sdtContent>
+      </w:sdt>
+      <w:r>
+        <w:t xml:space="preserve">. There are different </w:t>
+      </w:r>
+      <w:r>
+        <w:t xml:space="preserve">protocols for encoding the data, </w:t>
+      </w:r>
+      <w:r>
+        <w:t xml:space="preserve">NEC Infrared Transmission Protocol </w:t>
+      </w:r>
+      <w:r>
+        <w:t>is one of the common protocol which uses pulse distance to encode the message bits.</w:t>
+      </w:r>
+      <w:sdt>
+        <w:sdtPr>
+          <w:id w:val="1499229082"/>
+          <w:citation/>
+        </w:sdtPr>
+        <w:sdtContent>
+          <w:r>
+            <w:fldChar w:fldCharType="begin"/>
+          </w:r>
+          <w:r>
+            <w:instrText xml:space="preserve"> CITATION NEC17 \l 1033 </w:instrText>
+          </w:r>
+          <w:r>
+            <w:fldChar w:fldCharType="separate"/>
+          </w:r>
+          <w:r>
+            <w:rPr>
+              <w:noProof/>
+            </w:rPr>
+            <w:t xml:space="preserve"> </w:t>
+          </w:r>
+          <w:r>
+            <w:rPr>
+              <w:noProof/>
+            </w:rPr>
+            <w:t>[4]</w:t>
+          </w:r>
+          <w:r>
+            <w:fldChar w:fldCharType="end"/>
+          </w:r>
+        </w:sdtContent>
+      </w:sdt>
+    </w:p>
+    <w:p>
+      <w:pPr>
+        <w:pStyle w:val="Heading2"/>
+      </w:pPr>
+      <w:bookmarkStart w:id="3" w:name="_Toc28528034"/>
+      <w:r>
+        <w:t>Supervised learning</w:t>
+      </w:r>
+      <w:bookmarkEnd w:id="3"/>
+    </w:p>
+    <w:p>
+      <w:bookmarkStart w:id="4" w:name="_GoBack"/>
+      <w:bookmarkEnd w:id="4"/>
+    </w:p>
+    <w:p>
+      <w:pPr>
+        <w:pStyle w:val="Heading2"/>
+      </w:pPr>
+      <w:bookmarkStart w:id="5" w:name="_Toc28528035"/>
+      <w:r>
+        <w:t>Reinforcement learning</w:t>
+      </w:r>
+      <w:bookmarkEnd w:id="5"/>
+    </w:p>
     <w:p/>
     <w:p>
       <w:pPr>
+        <w:pStyle w:val="Heading2"/>
+      </w:pPr>
+      <w:bookmarkStart w:id="6" w:name="_Toc28528036"/>
+      <w:r>
+        <w:t>Realtime database connection</w:t>
+      </w:r>
+      <w:bookmarkEnd w:id="6"/>
+    </w:p>
+    <w:p/>
+    <w:p>
+      <w:pPr>
+        <w:pStyle w:val="Heading2"/>
+      </w:pPr>
+      <w:bookmarkStart w:id="7" w:name="_Toc28528037"/>
+      <w:r>
+        <w:t>Different modules program</w:t>
+      </w:r>
+      <w:r>
+        <w:t>s</w:t>
+      </w:r>
+      <w:bookmarkEnd w:id="7"/>
+    </w:p>
+    <w:p/>
+    <w:p>
+      <w:pPr>
+        <w:pStyle w:val="Heading2"/>
+      </w:pPr>
+      <w:bookmarkStart w:id="8" w:name="_Toc28528038"/>
+      <w:r>
+        <w:lastRenderedPageBreak/>
+        <w:t>Power consumptions calculation in AC</w:t>
+      </w:r>
+      <w:bookmarkEnd w:id="8"/>
+    </w:p>
+    <w:p/>
+    <w:p>
+      <w:pPr>
         <w:pStyle w:val="Heading1"/>
       </w:pPr>
-      <w:bookmarkStart w:id="1" w:name="_Toc28337193"/>
-      <w:bookmarkStart w:id="2" w:name="_GoBack"/>
-      <w:bookmarkEnd w:id="2"/>
-      <w:r>
-        <w:t>Result of literature review</w:t>
-      </w:r>
-      <w:bookmarkEnd w:id="1"/>
-    </w:p>
+      <w:bookmarkStart w:id="9" w:name="_Toc28528039"/>
+      <w:r>
+        <w:t>Approach to the problem</w:t>
+      </w:r>
+      <w:bookmarkEnd w:id="9"/>
+    </w:p>
+    <w:p>
+      <w:pPr>
+        <w:pStyle w:val="Heading2"/>
+      </w:pPr>
+      <w:bookmarkStart w:id="10" w:name="_Toc28528040"/>
+      <w:r>
+        <w:t>Divide and conquer</w:t>
+      </w:r>
+      <w:bookmarkEnd w:id="10"/>
+      <w:r>
+        <w:t xml:space="preserve"> </w:t>
+      </w:r>
+    </w:p>
+    <w:p>
+      <w:r>
+        <w:t xml:space="preserve">In this </w:t>
+      </w:r>
+      <w:r>
+        <w:t>project</w:t>
+      </w:r>
+      <w:r>
+        <w:t xml:space="preserve">, </w:t>
+      </w:r>
+      <w:r>
+        <w:t xml:space="preserve">as the main problem consists of different modules and topics, </w:t>
+      </w:r>
+      <w:r>
+        <w:t xml:space="preserve">we could </w:t>
+      </w:r>
+      <w:r>
+        <w:t>ease the problem by using the divide and conquer methods. By conquering different subproblems recursively, we combine the solutions from each sub problems to get the ultimate solution</w:t>
+      </w:r>
+      <w:sdt>
+        <w:sdtPr>
+          <w:id w:val="-1975283353"/>
+          <w:citation/>
+        </w:sdtPr>
+        <w:sdtContent>
+          <w:r>
+            <w:fldChar w:fldCharType="begin"/>
+          </w:r>
+          <w:r>
+            <w:instrText xml:space="preserve"> CITATION Mel \l 1033 </w:instrText>
+          </w:r>
+          <w:r>
+            <w:fldChar w:fldCharType="separate"/>
+          </w:r>
+          <w:r>
+            <w:rPr>
+              <w:noProof/>
+            </w:rPr>
+            <w:t xml:space="preserve"> </w:t>
+          </w:r>
+          <w:r>
+            <w:rPr>
+              <w:noProof/>
+            </w:rPr>
+            <w:t>[5]</w:t>
+          </w:r>
+          <w:r>
+            <w:fldChar w:fldCharType="end"/>
+          </w:r>
+        </w:sdtContent>
+      </w:sdt>
+      <w:r>
+        <w:t xml:space="preserve">. </w:t>
+      </w:r>
+      <w:r>
+        <w:t>Firstly</w:t>
+      </w:r>
+      <w:r>
+        <w:t>, the main</w:t>
+      </w:r>
+      <w:r>
+        <w:t xml:space="preserve"> problem “developing a device that can set temperature and save energy” </w:t>
+      </w:r>
+      <w:r>
+        <w:t xml:space="preserve">could </w:t>
+      </w:r>
+      <w:r>
+        <w:t xml:space="preserve">be </w:t>
+      </w:r>
+      <w:r>
+        <w:t>divide</w:t>
+      </w:r>
+      <w:r>
+        <w:t>d</w:t>
+      </w:r>
+      <w:r>
+        <w:t xml:space="preserve"> </w:t>
+      </w:r>
+      <w:r>
+        <w:t>into two subproblems which are “developing an AI control algorithm” and “developing a control device”</w:t>
+      </w:r>
+      <w:r>
+        <w:t xml:space="preserve"> (</w:t>
+      </w:r>
+      <w:r>
+        <w:fldChar w:fldCharType="begin"/>
+      </w:r>
+      <w:r>
+        <w:instrText xml:space="preserve"> REF _Ref28528879 \h </w:instrText>
+      </w:r>
+      <w:r>
+        <w:fldChar w:fldCharType="separate"/>
+      </w:r>
+      <w:r>
+        <w:t xml:space="preserve">Figure </w:t>
+      </w:r>
+      <w:r>
+        <w:rPr>
+          <w:noProof/>
+        </w:rPr>
+        <w:t>3</w:t>
+      </w:r>
+      <w:r>
+        <w:noBreakHyphen/>
+      </w:r>
+      <w:r>
+        <w:rPr>
+          <w:noProof/>
+        </w:rPr>
+        <w:t>a</w:t>
+      </w:r>
+      <w:r>
+        <w:fldChar w:fldCharType="end"/>
+      </w:r>
+      <w:r>
+        <w:t>)</w:t>
+      </w:r>
+      <w:r>
+        <w:t>.</w:t>
+      </w:r>
+      <w:r>
+        <w:t xml:space="preserve"> Secondly, “developing an AI control algorithm” </w:t>
+      </w:r>
+      <w:r>
+        <w:t>consists of “collecting inputs for the AI to learn” and “developing AI learning algorithm”. While the control device consists of “replacing the air conditioner remote” and “updating AI algorithm of the device”.</w:t>
+      </w:r>
+    </w:p>
+    <w:p>
+      <w:pPr>
+        <w:keepNext/>
+      </w:pPr>
+      <w:r>
+        <w:drawing>
+          <wp:inline distT="0" distB="0" distL="0" distR="0" wp14:anchorId="6757019A" wp14:editId="7C02AA5B">
+            <wp:extent cx="5795158" cy="1580387"/>
+            <wp:effectExtent l="0" t="0" r="0" b="1270"/>
+            <wp:docPr id="1" name="Picture 1"/>
+            <wp:cNvGraphicFramePr>
+              <a:graphicFrameLocks xmlns:a="http://schemas.openxmlformats.org/drawingml/2006/main" noChangeAspect="1"/>
+            </wp:cNvGraphicFramePr>
+            <a:graphic xmlns:a="http://schemas.openxmlformats.org/drawingml/2006/main">
+              <a:graphicData uri="http://schemas.openxmlformats.org/drawingml/2006/picture">
+                <pic:pic xmlns:pic="http://schemas.openxmlformats.org/drawingml/2006/picture">
+                  <pic:nvPicPr>
+                    <pic:cNvPr id="1" name=""/>
+                    <pic:cNvPicPr/>
+                  </pic:nvPicPr>
+                  <pic:blipFill rotWithShape="1">
+                    <a:blip r:embed="rId8"/>
+                    <a:srcRect l="999" t="5080" r="1164" b="4470"/>
+                    <a:stretch/>
+                  </pic:blipFill>
+                  <pic:spPr bwMode="auto">
+                    <a:xfrm>
+                      <a:off x="0" y="0"/>
+                      <a:ext cx="5835074" cy="1591272"/>
+                    </a:xfrm>
+                    <a:prstGeom prst="rect">
+                      <a:avLst/>
+                    </a:prstGeom>
+                    <a:ln>
+                      <a:noFill/>
+                    </a:ln>
+                    <a:extLst>
+                      <a:ext uri="{53640926-AAD7-44D8-BBD7-CCE9431645EC}">
+                        <a14:shadowObscured xmlns:a14="http://schemas.microsoft.com/office/drawing/2010/main"/>
+                      </a:ext>
+                    </a:extLst>
+                  </pic:spPr>
+                </pic:pic>
+              </a:graphicData>
+            </a:graphic>
+          </wp:inline>
+        </w:drawing>
+      </w:r>
+    </w:p>
+    <w:p>
+      <w:pPr>
+        <w:pStyle w:val="Caption"/>
+      </w:pPr>
+      <w:bookmarkStart w:id="11" w:name="_Ref28528879"/>
+      <w:r>
+        <w:t xml:space="preserve">Figure </w:t>
+      </w:r>
+      <w:r>
+        <w:fldChar w:fldCharType="begin"/>
+      </w:r>
+      <w:r>
+        <w:instrText xml:space="preserve"> STYLEREF 1 \s </w:instrText>
+      </w:r>
+      <w:r>
+        <w:fldChar w:fldCharType="separate"/>
+      </w:r>
+      <w:r>
+        <w:rPr>
+          <w:noProof/>
+        </w:rPr>
+        <w:t>3</w:t>
+      </w:r>
+      <w:r>
+        <w:fldChar w:fldCharType="end"/>
+      </w:r>
+      <w:r>
+        <w:noBreakHyphen/>
+      </w:r>
+      <w:r>
+        <w:fldChar w:fldCharType="begin"/>
+      </w:r>
+      <w:r>
+        <w:instrText xml:space="preserve"> SEQ Figure \* alphabetic \s 1 </w:instrText>
+      </w:r>
+      <w:r>
+        <w:fldChar w:fldCharType="separate"/>
+      </w:r>
+      <w:r>
+        <w:rPr>
+          <w:noProof/>
+        </w:rPr>
+        <w:t>a</w:t>
+      </w:r>
+      <w:r>
+        <w:fldChar w:fldCharType="end"/>
+      </w:r>
+      <w:bookmarkEnd w:id="11"/>
+      <w:r>
+        <w:t xml:space="preserve"> Main Problem Division</w:t>
+      </w:r>
+    </w:p>
+    <w:p>
+      <w:r>
+        <w:t xml:space="preserve">From the </w:t>
+      </w:r>
+      <w:r>
+        <w:fldChar w:fldCharType="begin"/>
+      </w:r>
+      <w:r>
+        <w:instrText xml:space="preserve"> REF _Ref28529105 \h </w:instrText>
+      </w:r>
+      <w:r>
+        <w:fldChar w:fldCharType="separate"/>
+      </w:r>
+      <w:r>
+        <w:t xml:space="preserve">Figure </w:t>
+      </w:r>
+      <w:r>
+        <w:rPr>
+          <w:noProof/>
+        </w:rPr>
+        <w:t>3</w:t>
+      </w:r>
+      <w:r>
+        <w:noBreakHyphen/>
+      </w:r>
+      <w:r>
+        <w:rPr>
+          <w:noProof/>
+        </w:rPr>
+        <w:t>b</w:t>
+      </w:r>
+      <w:r>
+        <w:fldChar w:fldCharType="end"/>
+      </w:r>
+      <w:r>
+        <w:t xml:space="preserve"> to </w:t>
+      </w:r>
+      <w:r>
+        <w:fldChar w:fldCharType="begin"/>
+      </w:r>
+      <w:r>
+        <w:instrText xml:space="preserve"> REF _Ref28530021 \h </w:instrText>
+      </w:r>
+      <w:r>
+        <w:fldChar w:fldCharType="separate"/>
+      </w:r>
+      <w:r>
+        <w:t xml:space="preserve">Figure </w:t>
+      </w:r>
+      <w:r>
+        <w:rPr>
+          <w:noProof/>
+        </w:rPr>
+        <w:t>3</w:t>
+      </w:r>
+      <w:r>
+        <w:noBreakHyphen/>
+      </w:r>
+      <w:r>
+        <w:rPr>
+          <w:noProof/>
+        </w:rPr>
+        <w:t>e</w:t>
+      </w:r>
+      <w:r>
+        <w:fldChar w:fldCharType="end"/>
+      </w:r>
+      <w:r>
+        <w:t xml:space="preserve">, the subproblems are divided into </w:t>
+      </w:r>
+      <w:r>
+        <w:t>smaller subproblems which will be solved accordingly.</w:t>
+      </w:r>
+      <w:r>
+        <w:t xml:space="preserve"> The following sections will show different methods to solve different subproblems.</w:t>
+      </w:r>
+    </w:p>
+    <w:p>
+      <w:pPr>
+        <w:keepNext/>
+      </w:pPr>
+      <w:r>
+        <w:drawing>
+          <wp:inline distT="0" distB="0" distL="0" distR="0" wp14:anchorId="3F63E0C3" wp14:editId="6CC216A9">
+            <wp:extent cx="5902036" cy="959481"/>
+            <wp:effectExtent l="0" t="0" r="3810" b="0"/>
+            <wp:docPr id="7" name="Picture 7"/>
+            <wp:cNvGraphicFramePr>
+              <a:graphicFrameLocks xmlns:a="http://schemas.openxmlformats.org/drawingml/2006/main" noChangeAspect="1"/>
+            </wp:cNvGraphicFramePr>
+            <a:graphic xmlns:a="http://schemas.openxmlformats.org/drawingml/2006/main">
+              <a:graphicData uri="http://schemas.openxmlformats.org/drawingml/2006/picture">
+                <pic:pic xmlns:pic="http://schemas.openxmlformats.org/drawingml/2006/picture">
+                  <pic:nvPicPr>
+                    <pic:cNvPr id="1" name=""/>
+                    <pic:cNvPicPr/>
+                  </pic:nvPicPr>
+                  <pic:blipFill rotWithShape="1">
+                    <a:blip r:embed="rId9"/>
+                    <a:srcRect l="689" t="3072" r="393" b="4301"/>
+                    <a:stretch/>
+                  </pic:blipFill>
+                  <pic:spPr bwMode="auto">
+                    <a:xfrm>
+                      <a:off x="0" y="0"/>
+                      <a:ext cx="6256170" cy="1017052"/>
+                    </a:xfrm>
+                    <a:prstGeom prst="rect">
+                      <a:avLst/>
+                    </a:prstGeom>
+                    <a:ln>
+                      <a:noFill/>
+                    </a:ln>
+                    <a:extLst>
+                      <a:ext uri="{53640926-AAD7-44D8-BBD7-CCE9431645EC}">
+                        <a14:shadowObscured xmlns:a14="http://schemas.microsoft.com/office/drawing/2010/main"/>
+                      </a:ext>
+                    </a:extLst>
+                  </pic:spPr>
+                </pic:pic>
+              </a:graphicData>
+            </a:graphic>
+          </wp:inline>
+        </w:drawing>
+      </w:r>
+    </w:p>
+    <w:p>
+      <w:pPr>
+        <w:pStyle w:val="Caption"/>
+      </w:pPr>
+      <w:r>
+        <w:t xml:space="preserve">Figure </w:t>
+      </w:r>
+      <w:r>
+        <w:fldChar w:fldCharType="begin"/>
+      </w:r>
+      <w:r>
+        <w:instrText xml:space="preserve"> STYLEREF 1 \s </w:instrText>
+      </w:r>
+      <w:r>
+        <w:fldChar w:fldCharType="separate"/>
+      </w:r>
+      <w:r>
+        <w:rPr>
+          <w:noProof/>
+        </w:rPr>
+        <w:t>3</w:t>
+      </w:r>
+      <w:r>
+        <w:fldChar w:fldCharType="end"/>
+      </w:r>
+      <w:r>
+        <w:noBreakHyphen/>
+      </w:r>
+      <w:r>
+        <w:fldChar w:fldCharType="begin"/>
+      </w:r>
+      <w:r>
+        <w:instrText xml:space="preserve"> SEQ Figure \* alphabetic \s 1 </w:instrText>
+      </w:r>
+      <w:r>
+        <w:fldChar w:fldCharType="separate"/>
+      </w:r>
+      <w:r>
+        <w:rPr>
+          <w:noProof/>
+        </w:rPr>
+        <w:t>b</w:t>
+      </w:r>
+      <w:r>
+        <w:fldChar w:fldCharType="end"/>
+      </w:r>
+      <w:r>
+        <w:t xml:space="preserve"> </w:t>
+      </w:r>
+      <w:r>
+        <w:t>Subdivision of Input for AI</w:t>
+      </w:r>
+    </w:p>
+    <w:p>
+      <w:pPr>
+        <w:pStyle w:val="Caption"/>
+        <w:rPr>
+          <w:i w:val="0"/>
+          <w:iCs w:val="0"/>
+        </w:rPr>
+      </w:pPr>
+    </w:p>
+    <w:p>
+      <w:pPr>
+        <w:pStyle w:val="Caption"/>
+        <w:keepNext/>
+      </w:pPr>
+      <w:r>
+        <w:drawing>
+          <wp:inline distT="0" distB="0" distL="0" distR="0" wp14:anchorId="4718EBF8" wp14:editId="6833EDA2">
+            <wp:extent cx="2090419" cy="932213"/>
+            <wp:effectExtent l="0" t="0" r="5715" b="1270"/>
+            <wp:docPr id="19" name="Picture 19"/>
+            <wp:cNvGraphicFramePr>
+              <a:graphicFrameLocks xmlns:a="http://schemas.openxmlformats.org/drawingml/2006/main" noChangeAspect="1"/>
+            </wp:cNvGraphicFramePr>
+            <a:graphic xmlns:a="http://schemas.openxmlformats.org/drawingml/2006/main">
+              <a:graphicData uri="http://schemas.openxmlformats.org/drawingml/2006/picture">
+                <pic:pic xmlns:pic="http://schemas.openxmlformats.org/drawingml/2006/picture">
+                  <pic:nvPicPr>
+                    <pic:cNvPr id="1" name=""/>
+                    <pic:cNvPicPr/>
+                  </pic:nvPicPr>
+                  <pic:blipFill>
+                    <a:blip r:embed="rId10"/>
+                    <a:stretch>
+                      <a:fillRect/>
+                    </a:stretch>
+                  </pic:blipFill>
+                  <pic:spPr>
+                    <a:xfrm>
+                      <a:off x="0" y="0"/>
+                      <a:ext cx="2120581" cy="945664"/>
+                    </a:xfrm>
+                    <a:prstGeom prst="rect">
+                      <a:avLst/>
+                    </a:prstGeom>
+                  </pic:spPr>
+                </pic:pic>
+              </a:graphicData>
+            </a:graphic>
+          </wp:inline>
+        </w:drawing>
+      </w:r>
+    </w:p>
+    <w:p>
+      <w:pPr>
+        <w:pStyle w:val="Caption"/>
+      </w:pPr>
+      <w:r>
+        <w:t xml:space="preserve">Figure </w:t>
+      </w:r>
+      <w:r>
+        <w:fldChar w:fldCharType="begin"/>
+      </w:r>
+      <w:r>
+        <w:instrText xml:space="preserve"> STYLEREF 1 \s </w:instrText>
+      </w:r>
+      <w:r>
+        <w:fldChar w:fldCharType="separate"/>
+      </w:r>
+      <w:r>
+        <w:rPr>
+          <w:noProof/>
+        </w:rPr>
+        <w:t>3</w:t>
+      </w:r>
+      <w:r>
+        <w:fldChar w:fldCharType="end"/>
+      </w:r>
+      <w:r>
+        <w:noBreakHyphen/>
+      </w:r>
+      <w:r>
+        <w:fldChar w:fldCharType="begin"/>
+      </w:r>
+      <w:r>
+        <w:instrText xml:space="preserve"> SEQ Figure \* alphabetic \s 1 </w:instrText>
+      </w:r>
+      <w:r>
+        <w:fldChar w:fldCharType="separate"/>
+      </w:r>
+      <w:r>
+        <w:rPr>
+          <w:noProof/>
+        </w:rPr>
+        <w:t>c</w:t>
+      </w:r>
+      <w:r>
+        <w:fldChar w:fldCharType="end"/>
+      </w:r>
+      <w:r>
+        <w:t xml:space="preserve"> </w:t>
+      </w:r>
+      <w:r>
+        <w:t>Subdivision of AI learning Algorithm</w:t>
+      </w:r>
+    </w:p>
+    <w:tbl>
+      <w:tblPr>
+        <w:tblStyle w:val="TableGrid"/>
+        <w:tblW w:w="0" w:type="auto"/>
+        <w:tblBorders>
+          <w:top w:val="none" w:sz="0" w:space="0" w:color="auto"/>
+          <w:left w:val="none" w:sz="0" w:space="0" w:color="auto"/>
+          <w:bottom w:val="none" w:sz="0" w:space="0" w:color="auto"/>
+          <w:right w:val="none" w:sz="0" w:space="0" w:color="auto"/>
+          <w:insideH w:val="none" w:sz="0" w:space="0" w:color="auto"/>
+          <w:insideV w:val="none" w:sz="0" w:space="0" w:color="auto"/>
+        </w:tblBorders>
+        <w:tblLook w:val="04A0" w:firstRow="1" w:lastRow="0" w:firstColumn="1" w:lastColumn="0" w:noHBand="0" w:noVBand="1"/>
+      </w:tblPr>
+      <w:tblGrid>
+        <w:gridCol w:w="4675"/>
+        <w:gridCol w:w="4675"/>
+      </w:tblGrid>
+      <w:tr>
+        <w:tc>
+          <w:tcPr>
+            <w:tcW w:w="4675" w:type="dxa"/>
+          </w:tcPr>
+          <w:p>
+            <w:pPr>
+              <w:pStyle w:val="Caption"/>
+              <w:keepNext/>
+              <w:rPr>
+                <w:i w:val="0"/>
+                <w:iCs w:val="0"/>
+              </w:rPr>
+            </w:pPr>
+            <w:r>
+              <w:rPr>
+                <w:i w:val="0"/>
+                <w:iCs w:val="0"/>
+              </w:rPr>
+              <w:lastRenderedPageBreak/>
+              <w:drawing>
+                <wp:inline distT="0" distB="0" distL="0" distR="0" wp14:anchorId="42333C32" wp14:editId="745E7293">
+                  <wp:extent cx="2630384" cy="867960"/>
+                  <wp:effectExtent l="0" t="0" r="0" b="8890"/>
+                  <wp:docPr id="9" name="Picture 9"/>
+                  <wp:cNvGraphicFramePr>
+                    <a:graphicFrameLocks xmlns:a="http://schemas.openxmlformats.org/drawingml/2006/main" noChangeAspect="1"/>
+                  </wp:cNvGraphicFramePr>
+                  <a:graphic xmlns:a="http://schemas.openxmlformats.org/drawingml/2006/main">
+                    <a:graphicData uri="http://schemas.openxmlformats.org/drawingml/2006/picture">
+                      <pic:pic xmlns:pic="http://schemas.openxmlformats.org/drawingml/2006/picture">
+                        <pic:nvPicPr>
+                          <pic:cNvPr id="1" name=""/>
+                          <pic:cNvPicPr/>
+                        </pic:nvPicPr>
+                        <pic:blipFill>
+                          <a:blip r:embed="rId11"/>
+                          <a:stretch>
+                            <a:fillRect/>
+                          </a:stretch>
+                        </pic:blipFill>
+                        <pic:spPr>
+                          <a:xfrm>
+                            <a:off x="0" y="0"/>
+                            <a:ext cx="2724390" cy="898980"/>
+                          </a:xfrm>
+                          <a:prstGeom prst="rect">
+                            <a:avLst/>
+                          </a:prstGeom>
+                        </pic:spPr>
+                      </pic:pic>
+                    </a:graphicData>
+                  </a:graphic>
+                </wp:inline>
+              </w:drawing>
+            </w:r>
+            <w:r>
+              <w:t xml:space="preserve">Figure </w:t>
+            </w:r>
+            <w:r>
+              <w:fldChar w:fldCharType="begin"/>
+            </w:r>
+            <w:r>
+              <w:instrText xml:space="preserve"> STYLEREF 1 \s </w:instrText>
+            </w:r>
+            <w:r>
+              <w:fldChar w:fldCharType="separate"/>
+            </w:r>
+            <w:r>
+              <w:rPr>
+                <w:noProof/>
+              </w:rPr>
+              <w:t>3</w:t>
+            </w:r>
+            <w:r>
+              <w:fldChar w:fldCharType="end"/>
+            </w:r>
+            <w:r>
+              <w:noBreakHyphen/>
+            </w:r>
+            <w:r>
+              <w:fldChar w:fldCharType="begin"/>
+            </w:r>
+            <w:r>
+              <w:instrText xml:space="preserve"> SEQ Figure \* alphabetic \s 1 </w:instrText>
+            </w:r>
+            <w:r>
+              <w:fldChar w:fldCharType="separate"/>
+            </w:r>
+            <w:r>
+              <w:rPr>
+                <w:noProof/>
+              </w:rPr>
+              <w:t>d</w:t>
+            </w:r>
+            <w:r>
+              <w:fldChar w:fldCharType="end"/>
+            </w:r>
+            <w:r>
+              <w:t xml:space="preserve"> </w:t>
+            </w:r>
+            <w:r>
+              <w:t>Subdivision of replacing AC remote</w:t>
+            </w:r>
+          </w:p>
+        </w:tc>
+        <w:tc>
+          <w:tcPr>
+            <w:tcW w:w="4675" w:type="dxa"/>
+          </w:tcPr>
+          <w:p>
+            <w:pPr>
+              <w:keepNext/>
+            </w:pPr>
+            <w:r>
+              <w:drawing>
+                <wp:inline distT="0" distB="0" distL="0" distR="0" wp14:anchorId="00AF5AB7" wp14:editId="63179469">
+                  <wp:extent cx="2778826" cy="903627"/>
+                  <wp:effectExtent l="0" t="0" r="2540" b="0"/>
+                  <wp:docPr id="8" name="Picture 8"/>
+                  <wp:cNvGraphicFramePr>
+                    <a:graphicFrameLocks xmlns:a="http://schemas.openxmlformats.org/drawingml/2006/main" noChangeAspect="1"/>
+                  </wp:cNvGraphicFramePr>
+                  <a:graphic xmlns:a="http://schemas.openxmlformats.org/drawingml/2006/main">
+                    <a:graphicData uri="http://schemas.openxmlformats.org/drawingml/2006/picture">
+                      <pic:pic xmlns:pic="http://schemas.openxmlformats.org/drawingml/2006/picture">
+                        <pic:nvPicPr>
+                          <pic:cNvPr id="1" name=""/>
+                          <pic:cNvPicPr/>
+                        </pic:nvPicPr>
+                        <pic:blipFill>
+                          <a:blip r:embed="rId12"/>
+                          <a:stretch>
+                            <a:fillRect/>
+                          </a:stretch>
+                        </pic:blipFill>
+                        <pic:spPr>
+                          <a:xfrm>
+                            <a:off x="0" y="0"/>
+                            <a:ext cx="2947710" cy="958545"/>
+                          </a:xfrm>
+                          <a:prstGeom prst="rect">
+                            <a:avLst/>
+                          </a:prstGeom>
+                        </pic:spPr>
+                      </pic:pic>
+                    </a:graphicData>
+                  </a:graphic>
+                </wp:inline>
+              </w:drawing>
+            </w:r>
+          </w:p>
+          <w:p>
+            <w:pPr>
+              <w:pStyle w:val="Caption"/>
+            </w:pPr>
+            <w:r>
+              <w:t xml:space="preserve">Figure </w:t>
+            </w:r>
+            <w:r>
+              <w:fldChar w:fldCharType="begin"/>
+            </w:r>
+            <w:r>
+              <w:instrText xml:space="preserve"> STYLEREF 1 \s </w:instrText>
+            </w:r>
+            <w:r>
+              <w:fldChar w:fldCharType="separate"/>
+            </w:r>
+            <w:r>
+              <w:rPr>
+                <w:noProof/>
+              </w:rPr>
+              <w:t>3</w:t>
+            </w:r>
+            <w:r>
+              <w:fldChar w:fldCharType="end"/>
+            </w:r>
+            <w:r>
+              <w:noBreakHyphen/>
+            </w:r>
+            <w:r>
+              <w:fldChar w:fldCharType="begin"/>
+            </w:r>
+            <w:r>
+              <w:instrText xml:space="preserve"> SEQ Figure \* alphabetic \s 1 </w:instrText>
+            </w:r>
+            <w:r>
+              <w:fldChar w:fldCharType="separate"/>
+            </w:r>
+            <w:r>
+              <w:rPr>
+                <w:noProof/>
+              </w:rPr>
+              <w:t>e</w:t>
+            </w:r>
+            <w:r>
+              <w:fldChar w:fldCharType="end"/>
+            </w:r>
+            <w:r>
+              <w:t xml:space="preserve"> Subdivision of updating AI algorithm of the device</w:t>
+            </w:r>
+          </w:p>
+        </w:tc>
+      </w:tr>
+    </w:tbl>
+    <w:p>
+      <w:pPr>
+        <w:pStyle w:val="Heading2"/>
+      </w:pPr>
+      <w:r>
+        <w:t>AI control algorithm</w:t>
+      </w:r>
+    </w:p>
+    <w:p>
+      <w:pPr>
+        <w:pStyle w:val="Heading3"/>
+      </w:pPr>
+      <w:r>
+        <w:t>Inputs for AI to learn</w:t>
+      </w:r>
+    </w:p>
+    <w:p>
+      <w:r>
+        <w:t>The inputs for the AI to learn consists of a set of relatable environment data</w:t>
+      </w:r>
+      <w:r>
+        <w:t xml:space="preserve"> and the user input. It helps the AI learn about how user like to control their AC, and the inputs could act as different states in the reinforcement learning program. The collections of data </w:t>
+      </w:r>
+      <w:r>
+        <w:t>are</w:t>
+      </w:r>
+      <w:r>
+        <w:t xml:space="preserve"> crucial to both parts of the learning algorithm.</w:t>
+      </w:r>
+    </w:p>
+    <w:p>
+      <w:pPr>
+        <w:pStyle w:val="Heading4"/>
+      </w:pPr>
+      <w:r>
+        <w:t>Collection of environment data</w:t>
+      </w:r>
+    </w:p>
+    <w:p>
+      <w:r>
+        <w:t>To collect the temperature, humidity, pressure and light intensity, we can use different sensors and an Arduino development board to read and access the values. There are three sensors which can be used to measure the four environment properties which are BMP180, BH1750 and HTU21D</w:t>
+      </w:r>
+      <w:r>
+        <w:t xml:space="preserve"> (</w:t>
+      </w:r>
+      <w:r>
+        <w:fldChar w:fldCharType="begin"/>
+      </w:r>
+      <w:r>
+        <w:instrText xml:space="preserve"> REF _Ref28533424 \h </w:instrText>
+      </w:r>
+      <w:r>
+        <w:fldChar w:fldCharType="separate"/>
+      </w:r>
+      <w:r>
+        <w:t xml:space="preserve">Figure </w:t>
+      </w:r>
+      <w:r>
+        <w:rPr>
+          <w:noProof/>
+        </w:rPr>
+        <w:t>3</w:t>
+      </w:r>
+      <w:r>
+        <w:noBreakHyphen/>
+      </w:r>
+      <w:r>
+        <w:rPr>
+          <w:noProof/>
+        </w:rPr>
+        <w:t>f</w:t>
+      </w:r>
+      <w:r>
+        <w:fldChar w:fldCharType="end"/>
+      </w:r>
+      <w:r>
+        <w:t xml:space="preserve"> to </w:t>
+      </w:r>
+      <w:r>
+        <w:fldChar w:fldCharType="begin"/>
+      </w:r>
+      <w:r>
+        <w:instrText xml:space="preserve"> REF _Ref28533426 \h </w:instrText>
+      </w:r>
+      <w:r>
+        <w:fldChar w:fldCharType="separate"/>
+      </w:r>
+      <w:r>
+        <w:t xml:space="preserve">Figure </w:t>
+      </w:r>
+      <w:r>
+        <w:rPr>
+          <w:noProof/>
+        </w:rPr>
+        <w:t>3</w:t>
+      </w:r>
+      <w:r>
+        <w:noBreakHyphen/>
+      </w:r>
+      <w:r>
+        <w:rPr>
+          <w:noProof/>
+        </w:rPr>
+        <w:t>h</w:t>
+      </w:r>
+      <w:r>
+        <w:fldChar w:fldCharType="end"/>
+      </w:r>
+      <w:r>
+        <w:t>)</w:t>
+      </w:r>
+      <w:r>
+        <w:t>. To collect the power data of the AC and access the values, we need to have a power meter module</w:t>
+      </w:r>
+      <w:r>
+        <w:t xml:space="preserve"> that supports measuring alternating current circuit. The </w:t>
+      </w:r>
+      <w:r>
+        <w:t>PZEM-004T</w:t>
+      </w:r>
+      <w:r>
+        <w:t xml:space="preserve"> </w:t>
+      </w:r>
+      <w:r>
+        <w:t xml:space="preserve">module </w:t>
+      </w:r>
+      <w:r>
+        <w:t>is used in this part (</w:t>
+      </w:r>
+      <w:r>
+        <w:fldChar w:fldCharType="begin"/>
+      </w:r>
+      <w:r>
+        <w:instrText xml:space="preserve"> REF _Ref28534456 \h </w:instrText>
+      </w:r>
+      <w:r>
+        <w:fldChar w:fldCharType="separate"/>
+      </w:r>
+      <w:r>
+        <w:t xml:space="preserve">Figure </w:t>
+      </w:r>
+      <w:r>
+        <w:rPr>
+          <w:noProof/>
+        </w:rPr>
+        <w:t>3</w:t>
+      </w:r>
+      <w:r>
+        <w:noBreakHyphen/>
+      </w:r>
+      <w:r>
+        <w:rPr>
+          <w:noProof/>
+        </w:rPr>
+        <w:t>i</w:t>
+      </w:r>
+      <w:r>
+        <w:fldChar w:fldCharType="end"/>
+      </w:r>
+      <w:r>
+        <w:t xml:space="preserve">). It </w:t>
+      </w:r>
+      <w:r>
+        <w:t>consists of two parts</w:t>
+      </w:r>
+      <w:r>
+        <w:t xml:space="preserve"> which are the board and the current sensor. For the board, it is </w:t>
+      </w:r>
+      <w:r>
+        <w:t xml:space="preserve">used to measure the </w:t>
+      </w:r>
+      <w:r>
+        <w:t xml:space="preserve">alternating voltage. And the current sensor is used to measure the alternating current. </w:t>
+      </w:r>
+      <w:r>
+        <w:t>To collect the time, we can simply use a time module for record the time of each data.</w:t>
+      </w:r>
+    </w:p>
+    <w:tbl>
+      <w:tblPr>
+        <w:tblStyle w:val="TableGrid"/>
+        <w:tblW w:w="0" w:type="auto"/>
+        <w:tblLook w:val="04A0" w:firstRow="1" w:lastRow="0" w:firstColumn="1" w:lastColumn="0" w:noHBand="0" w:noVBand="1"/>
+      </w:tblPr>
+      <w:tblGrid>
+        <w:gridCol w:w="3116"/>
+        <w:gridCol w:w="3117"/>
+        <w:gridCol w:w="3117"/>
+      </w:tblGrid>
+      <w:tr>
+        <w:tc>
+          <w:tcPr>
+            <w:tcW w:w="3116" w:type="dxa"/>
+          </w:tcPr>
+          <w:p>
+            <w:pPr>
+              <w:keepNext/>
+            </w:pPr>
+            <w:r>
+              <w:rPr>
+                <w:noProof/>
+              </w:rPr>
+              <w:drawing>
+                <wp:inline distT="0" distB="0" distL="0" distR="0" wp14:anchorId="0E668B58" wp14:editId="0EB9B5AC">
+                  <wp:extent cx="1264285" cy="1264285"/>
+                  <wp:effectExtent l="0" t="0" r="0" b="0"/>
+                  <wp:docPr id="14" name="Picture 14"/>
+                  <wp:cNvGraphicFramePr>
+                    <a:graphicFrameLocks xmlns:a="http://schemas.openxmlformats.org/drawingml/2006/main" noChangeAspect="1"/>
+                  </wp:cNvGraphicFramePr>
+                  <a:graphic xmlns:a="http://schemas.openxmlformats.org/drawingml/2006/main">
+                    <a:graphicData uri="http://schemas.openxmlformats.org/drawingml/2006/picture">
+                      <pic:pic xmlns:pic="http://schemas.openxmlformats.org/drawingml/2006/picture">
+                        <pic:nvPicPr>
+                          <pic:cNvPr id="0" name="Picture 11"/>
+                          <pic:cNvPicPr>
+                            <a:picLocks noChangeAspect="1" noChangeArrowheads="1"/>
+                          </pic:cNvPicPr>
+                        </pic:nvPicPr>
+                        <pic:blipFill>
+                          <a:blip r:embed="rId13">
+                            <a:extLst>
+                              <a:ext uri="{28A0092B-C50C-407E-A947-70E740481C1C}">
+                                <a14:useLocalDpi xmlns:a14="http://schemas.microsoft.com/office/drawing/2010/main" val="0"/>
+                              </a:ext>
+                            </a:extLst>
+                          </a:blip>
+                          <a:srcRect/>
+                          <a:stretch>
+                            <a:fillRect/>
+                          </a:stretch>
+                        </pic:blipFill>
+                        <pic:spPr bwMode="auto">
+                          <a:xfrm>
+                            <a:off x="0" y="0"/>
+                            <a:ext cx="1297637" cy="1297637"/>
+                          </a:xfrm>
+                          <a:prstGeom prst="rect">
+                            <a:avLst/>
+                          </a:prstGeom>
+                          <a:noFill/>
+                          <a:ln>
+                            <a:noFill/>
+                          </a:ln>
+                        </pic:spPr>
+                      </pic:pic>
+                    </a:graphicData>
+                  </a:graphic>
+                </wp:inline>
+              </w:drawing>
+            </w:r>
+          </w:p>
+          <w:p>
+            <w:pPr>
+              <w:pStyle w:val="Caption"/>
+            </w:pPr>
+            <w:bookmarkStart w:id="12" w:name="_Ref28533424"/>
+            <w:r>
+              <w:t xml:space="preserve">Figure </w:t>
+            </w:r>
+            <w:r>
+              <w:fldChar w:fldCharType="begin"/>
+            </w:r>
+            <w:r>
+              <w:instrText xml:space="preserve"> STYLEREF 1 \s </w:instrText>
+            </w:r>
+            <w:r>
+              <w:fldChar w:fldCharType="separate"/>
+            </w:r>
+            <w:r>
+              <w:rPr>
+                <w:noProof/>
+              </w:rPr>
+              <w:t>3</w:t>
+            </w:r>
+            <w:r>
+              <w:fldChar w:fldCharType="end"/>
+            </w:r>
+            <w:r>
+              <w:noBreakHyphen/>
+            </w:r>
+            <w:r>
+              <w:fldChar w:fldCharType="begin"/>
+            </w:r>
+            <w:r>
+              <w:instrText xml:space="preserve"> SEQ Figure \* alphabetic \s 1 </w:instrText>
+            </w:r>
+            <w:r>
+              <w:fldChar w:fldCharType="separate"/>
+            </w:r>
+            <w:r>
+              <w:rPr>
+                <w:noProof/>
+              </w:rPr>
+              <w:t>f</w:t>
+            </w:r>
+            <w:r>
+              <w:fldChar w:fldCharType="end"/>
+            </w:r>
+            <w:bookmarkEnd w:id="12"/>
+            <w:r>
+              <w:t xml:space="preserve"> BMP180 for collecting </w:t>
+            </w:r>
+            <w:r>
+              <w:t>barometric pressure</w:t>
+            </w:r>
+          </w:p>
+        </w:tc>
+        <w:tc>
+          <w:tcPr>
+            <w:tcW w:w="3117" w:type="dxa"/>
+          </w:tcPr>
+          <w:p>
+            <w:pPr>
+              <w:keepNext/>
+            </w:pPr>
+            <w:r>
+              <w:rPr>
+                <w:noProof/>
+              </w:rPr>
+              <w:drawing>
+                <wp:inline distT="0" distB="0" distL="0" distR="0" wp14:anchorId="763097CD" wp14:editId="763F0159">
+                  <wp:extent cx="1353787" cy="1237187"/>
+                  <wp:effectExtent l="0" t="0" r="0" b="1270"/>
+                  <wp:docPr id="13" name="Picture 13"/>
+                  <wp:cNvGraphicFramePr>
+                    <a:graphicFrameLocks xmlns:a="http://schemas.openxmlformats.org/drawingml/2006/main" noChangeAspect="1"/>
+                  </wp:cNvGraphicFramePr>
+                  <a:graphic xmlns:a="http://schemas.openxmlformats.org/drawingml/2006/main">
+                    <a:graphicData uri="http://schemas.openxmlformats.org/drawingml/2006/picture">
+                      <pic:pic xmlns:pic="http://schemas.openxmlformats.org/drawingml/2006/picture">
+                        <pic:nvPicPr>
+                          <pic:cNvPr id="0" name="Picture 10"/>
+                          <pic:cNvPicPr>
+                            <a:picLocks noChangeAspect="1" noChangeArrowheads="1"/>
+                          </pic:cNvPicPr>
+                        </pic:nvPicPr>
+                        <pic:blipFill rotWithShape="1">
+                          <a:blip r:embed="rId14" cstate="print">
+                            <a:extLst>
+                              <a:ext uri="{28A0092B-C50C-407E-A947-70E740481C1C}">
+                                <a14:useLocalDpi xmlns:a14="http://schemas.microsoft.com/office/drawing/2010/main" val="0"/>
+                              </a:ext>
+                            </a:extLst>
+                          </a:blip>
+                          <a:srcRect t="4115" b="4497"/>
+                          <a:stretch/>
+                        </pic:blipFill>
+                        <pic:spPr bwMode="auto">
+                          <a:xfrm>
+                            <a:off x="0" y="0"/>
+                            <a:ext cx="1374802" cy="1256392"/>
+                          </a:xfrm>
+                          <a:prstGeom prst="rect">
+                            <a:avLst/>
+                          </a:prstGeom>
+                          <a:noFill/>
+                          <a:ln>
+                            <a:noFill/>
+                          </a:ln>
+                          <a:extLst>
+                            <a:ext uri="{53640926-AAD7-44D8-BBD7-CCE9431645EC}">
+                              <a14:shadowObscured xmlns:a14="http://schemas.microsoft.com/office/drawing/2010/main"/>
+                            </a:ext>
+                          </a:extLst>
+                        </pic:spPr>
+                      </pic:pic>
+                    </a:graphicData>
+                  </a:graphic>
+                </wp:inline>
+              </w:drawing>
+            </w:r>
+          </w:p>
+          <w:p>
+            <w:pPr>
+              <w:pStyle w:val="Caption"/>
+            </w:pPr>
+            <w:r>
+              <w:t xml:space="preserve">Figure </w:t>
+            </w:r>
+            <w:r>
+              <w:fldChar w:fldCharType="begin"/>
+            </w:r>
+            <w:r>
+              <w:instrText xml:space="preserve"> STYLEREF 1 \s </w:instrText>
+            </w:r>
+            <w:r>
+              <w:fldChar w:fldCharType="separate"/>
+            </w:r>
+            <w:r>
+              <w:rPr>
+                <w:noProof/>
+              </w:rPr>
+              <w:t>3</w:t>
+            </w:r>
+            <w:r>
+              <w:fldChar w:fldCharType="end"/>
+            </w:r>
+            <w:r>
+              <w:noBreakHyphen/>
+            </w:r>
+            <w:r>
+              <w:fldChar w:fldCharType="begin"/>
+            </w:r>
+            <w:r>
+              <w:instrText xml:space="preserve"> SEQ Figure \* alphabetic \s 1 </w:instrText>
+            </w:r>
+            <w:r>
+              <w:fldChar w:fldCharType="separate"/>
+            </w:r>
+            <w:r>
+              <w:rPr>
+                <w:noProof/>
+              </w:rPr>
+              <w:t>g</w:t>
+            </w:r>
+            <w:r>
+              <w:fldChar w:fldCharType="end"/>
+            </w:r>
+            <w:r>
+              <w:t xml:space="preserve"> BH1750 for collecting light intensity</w:t>
+            </w:r>
+          </w:p>
+        </w:tc>
+        <w:tc>
+          <w:tcPr>
+            <w:tcW w:w="3117" w:type="dxa"/>
+          </w:tcPr>
+          <w:p>
+            <w:pPr>
+              <w:keepNext/>
+            </w:pPr>
+            <w:r>
+              <w:rPr>
+                <w:noProof/>
+              </w:rPr>
+              <w:drawing>
+                <wp:inline distT="0" distB="0" distL="0" distR="0" wp14:anchorId="71A36258" wp14:editId="0B4633E4">
+                  <wp:extent cx="1644732" cy="1237298"/>
+                  <wp:effectExtent l="0" t="0" r="0" b="1270"/>
+                  <wp:docPr id="15" name="Picture 15"/>
+                  <wp:cNvGraphicFramePr>
+                    <a:graphicFrameLocks xmlns:a="http://schemas.openxmlformats.org/drawingml/2006/main" noChangeAspect="1"/>
+                  </wp:cNvGraphicFramePr>
+                  <a:graphic xmlns:a="http://schemas.openxmlformats.org/drawingml/2006/main">
+                    <a:graphicData uri="http://schemas.openxmlformats.org/drawingml/2006/picture">
+                      <pic:pic xmlns:pic="http://schemas.openxmlformats.org/drawingml/2006/picture">
+                        <pic:nvPicPr>
+                          <pic:cNvPr id="0" name="Picture 12"/>
+                          <pic:cNvPicPr>
+                            <a:picLocks noChangeAspect="1" noChangeArrowheads="1"/>
+                          </pic:cNvPicPr>
+                        </pic:nvPicPr>
+                        <pic:blipFill rotWithShape="1">
+                          <a:blip r:embed="rId15" cstate="print">
+                            <a:extLst>
+                              <a:ext uri="{28A0092B-C50C-407E-A947-70E740481C1C}">
+                                <a14:useLocalDpi xmlns:a14="http://schemas.microsoft.com/office/drawing/2010/main" val="0"/>
+                              </a:ext>
+                            </a:extLst>
+                          </a:blip>
+                          <a:srcRect t="13416" b="11356"/>
+                          <a:stretch/>
+                        </pic:blipFill>
+                        <pic:spPr bwMode="auto">
+                          <a:xfrm>
+                            <a:off x="0" y="0"/>
+                            <a:ext cx="1675643" cy="1260552"/>
+                          </a:xfrm>
+                          <a:prstGeom prst="rect">
+                            <a:avLst/>
+                          </a:prstGeom>
+                          <a:noFill/>
+                          <a:ln>
+                            <a:noFill/>
+                          </a:ln>
+                          <a:extLst>
+                            <a:ext uri="{53640926-AAD7-44D8-BBD7-CCE9431645EC}">
+                              <a14:shadowObscured xmlns:a14="http://schemas.microsoft.com/office/drawing/2010/main"/>
+                            </a:ext>
+                          </a:extLst>
+                        </pic:spPr>
+                      </pic:pic>
+                    </a:graphicData>
+                  </a:graphic>
+                </wp:inline>
+              </w:drawing>
+            </w:r>
+          </w:p>
+          <w:p>
+            <w:pPr>
+              <w:pStyle w:val="Caption"/>
+            </w:pPr>
+            <w:bookmarkStart w:id="13" w:name="_Ref28533426"/>
+            <w:r>
+              <w:t xml:space="preserve">Figure </w:t>
+            </w:r>
+            <w:r>
+              <w:fldChar w:fldCharType="begin"/>
+            </w:r>
+            <w:r>
+              <w:instrText xml:space="preserve"> STYLEREF 1 \s </w:instrText>
+            </w:r>
+            <w:r>
+              <w:fldChar w:fldCharType="separate"/>
+            </w:r>
+            <w:r>
+              <w:rPr>
+                <w:noProof/>
+              </w:rPr>
+              <w:t>3</w:t>
+            </w:r>
+            <w:r>
+              <w:fldChar w:fldCharType="end"/>
+            </w:r>
+            <w:r>
+              <w:noBreakHyphen/>
+            </w:r>
+            <w:r>
+              <w:fldChar w:fldCharType="begin"/>
+            </w:r>
+            <w:r>
+              <w:instrText xml:space="preserve"> SEQ Figure \* alphabetic \s 1 </w:instrText>
+            </w:r>
+            <w:r>
+              <w:fldChar w:fldCharType="separate"/>
+            </w:r>
+            <w:r>
+              <w:rPr>
+                <w:noProof/>
+              </w:rPr>
+              <w:t>h</w:t>
+            </w:r>
+            <w:r>
+              <w:fldChar w:fldCharType="end"/>
+            </w:r>
+            <w:bookmarkEnd w:id="13"/>
+            <w:r>
+              <w:t xml:space="preserve"> HTU21D for collecting </w:t>
+            </w:r>
+            <w:proofErr w:type="spellStart"/>
+            <w:r>
+              <w:t>termperature</w:t>
+            </w:r>
+            <w:proofErr w:type="spellEnd"/>
+            <w:r>
+              <w:t xml:space="preserve"> and humidity</w:t>
+            </w:r>
+          </w:p>
+        </w:tc>
+      </w:tr>
+      <w:tr>
+        <w:trPr>
+          <w:trHeight w:val="3032"/>
+        </w:trPr>
+        <w:tc>
+          <w:tcPr>
+            <w:tcW w:w="9350" w:type="dxa"/>
+            <w:gridSpan w:val="3"/>
+          </w:tcPr>
+          <w:p>
+            <w:pPr>
+              <w:keepNext/>
+              <w:jc w:val="center"/>
+            </w:pPr>
+            <w:r>
+              <w:rPr>
+                <w:noProof/>
+              </w:rPr>
+              <w:drawing>
+                <wp:inline distT="0" distB="0" distL="0" distR="0" wp14:anchorId="3ED1A698" wp14:editId="3E0238A2">
+                  <wp:extent cx="1805049" cy="1691088"/>
+                  <wp:effectExtent l="0" t="0" r="5080" b="4445"/>
+                  <wp:docPr id="16" name="Picture 16"/>
+                  <wp:cNvGraphicFramePr>
+                    <a:graphicFrameLocks xmlns:a="http://schemas.openxmlformats.org/drawingml/2006/main" noChangeAspect="1"/>
+                  </wp:cNvGraphicFramePr>
+                  <a:graphic xmlns:a="http://schemas.openxmlformats.org/drawingml/2006/main">
+                    <a:graphicData uri="http://schemas.openxmlformats.org/drawingml/2006/picture">
+                      <pic:pic xmlns:pic="http://schemas.openxmlformats.org/drawingml/2006/picture">
+                        <pic:nvPicPr>
+                          <pic:cNvPr id="0" name="Picture 16"/>
+                          <pic:cNvPicPr>
+                            <a:picLocks noChangeAspect="1" noChangeArrowheads="1"/>
+                          </pic:cNvPicPr>
+                        </pic:nvPicPr>
+                        <pic:blipFill rotWithShape="1">
+                          <a:blip r:embed="rId16" cstate="print">
+                            <a:extLst>
+                              <a:ext uri="{28A0092B-C50C-407E-A947-70E740481C1C}">
+                                <a14:useLocalDpi xmlns:a14="http://schemas.microsoft.com/office/drawing/2010/main" val="0"/>
+                              </a:ext>
+                            </a:extLst>
+                          </a:blip>
+                          <a:srcRect t="6313"/>
+                          <a:stretch/>
+                        </pic:blipFill>
+                        <pic:spPr bwMode="auto">
+                          <a:xfrm>
+                            <a:off x="0" y="0"/>
+                            <a:ext cx="1834418" cy="1718603"/>
+                          </a:xfrm>
+                          <a:prstGeom prst="rect">
+                            <a:avLst/>
+                          </a:prstGeom>
+                          <a:noFill/>
+                          <a:ln>
+                            <a:noFill/>
+                          </a:ln>
+                          <a:extLst>
+                            <a:ext uri="{53640926-AAD7-44D8-BBD7-CCE9431645EC}">
+                              <a14:shadowObscured xmlns:a14="http://schemas.microsoft.com/office/drawing/2010/main"/>
+                            </a:ext>
+                          </a:extLst>
+                        </pic:spPr>
+                      </pic:pic>
+                    </a:graphicData>
+                  </a:graphic>
+                </wp:inline>
+              </w:drawing>
+            </w:r>
+          </w:p>
+          <w:p>
+            <w:pPr>
+              <w:pStyle w:val="Caption"/>
+              <w:jc w:val="center"/>
+              <w:rPr>
+                <w:noProof/>
+              </w:rPr>
+            </w:pPr>
+            <w:bookmarkStart w:id="14" w:name="_Ref28534456"/>
+            <w:r>
+              <w:t xml:space="preserve">Figure </w:t>
+            </w:r>
+            <w:r>
+              <w:fldChar w:fldCharType="begin"/>
+            </w:r>
+            <w:r>
+              <w:instrText xml:space="preserve"> STYLEREF 1 \s </w:instrText>
+            </w:r>
+            <w:r>
+              <w:fldChar w:fldCharType="separate"/>
+            </w:r>
+            <w:r>
+              <w:rPr>
+                <w:noProof/>
+              </w:rPr>
+              <w:t>3</w:t>
+            </w:r>
+            <w:r>
+              <w:fldChar w:fldCharType="end"/>
+            </w:r>
+            <w:r>
+              <w:noBreakHyphen/>
+            </w:r>
+            <w:r>
+              <w:fldChar w:fldCharType="begin"/>
+            </w:r>
+            <w:r>
+              <w:instrText xml:space="preserve"> SEQ Figure \* alphabetic \s 1 </w:instrText>
+            </w:r>
+            <w:r>
+              <w:fldChar w:fldCharType="separate"/>
+            </w:r>
+            <w:r>
+              <w:rPr>
+                <w:noProof/>
+              </w:rPr>
+              <w:t>i</w:t>
+            </w:r>
+            <w:r>
+              <w:fldChar w:fldCharType="end"/>
+            </w:r>
+            <w:bookmarkEnd w:id="14"/>
+            <w:r>
+              <w:t xml:space="preserve"> PZEM-004T and current sensor for collecting power of the AC</w:t>
+            </w:r>
+          </w:p>
+        </w:tc>
+      </w:tr>
+    </w:tbl>
     <w:p/>
     <w:p>
       <w:pPr>
+        <w:pStyle w:val="Heading4"/>
+      </w:pPr>
+      <w:r>
+        <w:lastRenderedPageBreak/>
+        <w:t>Collection of user input</w:t>
+      </w:r>
+    </w:p>
+    <w:p>
+      <w:r>
+        <w:t>Collecting the user input, which is about whether the user feels comfort, hot or cold, could help create data set of the user’s preferences on temperature setting. To achieve this, we could use three buttons for the user to input his feedback. By connecting the three buttons to the Arduino development board, we could simply program each button for different meaning. Two types of button working principle could be selected, which are active-low and active-high</w:t>
+      </w:r>
+      <w:r>
+        <w:t xml:space="preserve"> (</w:t>
+      </w:r>
+      <w:r>
+        <w:fldChar w:fldCharType="begin"/>
+      </w:r>
+      <w:r>
+        <w:instrText xml:space="preserve"> REF _Ref28535424 \h </w:instrText>
+      </w:r>
+      <w:r>
+        <w:fldChar w:fldCharType="separate"/>
+      </w:r>
+      <w:r>
+        <w:t xml:space="preserve">Figure </w:t>
+      </w:r>
+      <w:r>
+        <w:rPr>
+          <w:noProof/>
+        </w:rPr>
+        <w:t>3</w:t>
+      </w:r>
+      <w:r>
+        <w:noBreakHyphen/>
+      </w:r>
+      <w:r>
+        <w:rPr>
+          <w:noProof/>
+        </w:rPr>
+        <w:t>j</w:t>
+      </w:r>
+      <w:r>
+        <w:fldChar w:fldCharType="end"/>
+      </w:r>
+      <w:r>
+        <w:t xml:space="preserve">) </w:t>
+      </w:r>
+      <w:sdt>
+        <w:sdtPr>
+          <w:id w:val="-609352460"/>
+          <w:citation/>
+        </w:sdtPr>
+        <w:sdtContent>
+          <w:r>
+            <w:fldChar w:fldCharType="begin"/>
+          </w:r>
+          <w:r>
+            <w:instrText xml:space="preserve"> CITATION How19 \l 1033 </w:instrText>
+          </w:r>
+          <w:r>
+            <w:fldChar w:fldCharType="separate"/>
+          </w:r>
+          <w:r>
+            <w:rPr>
+              <w:noProof/>
+            </w:rPr>
+            <w:t>[6]</w:t>
+          </w:r>
+          <w:r>
+            <w:fldChar w:fldCharType="end"/>
+          </w:r>
+        </w:sdtContent>
+      </w:sdt>
+      <w:r>
+        <w:t>.</w:t>
+      </w:r>
+    </w:p>
+    <w:p>
+      <w:pPr>
+        <w:keepNext/>
+        <w:jc w:val="center"/>
+      </w:pPr>
+      <w:r>
+        <w:rPr>
+          <w:noProof/>
+        </w:rPr>
+        <w:drawing>
+          <wp:inline distT="0" distB="0" distL="0" distR="0" wp14:anchorId="0A6A26EE" wp14:editId="3FFB857C">
+            <wp:extent cx="2746392" cy="1935678"/>
+            <wp:effectExtent l="0" t="0" r="0" b="7620"/>
+            <wp:docPr id="17" name="Picture 17"/>
+            <wp:cNvGraphicFramePr>
+              <a:graphicFrameLocks xmlns:a="http://schemas.openxmlformats.org/drawingml/2006/main" noChangeAspect="1"/>
+            </wp:cNvGraphicFramePr>
+            <a:graphic xmlns:a="http://schemas.openxmlformats.org/drawingml/2006/main">
+              <a:graphicData uri="http://schemas.openxmlformats.org/drawingml/2006/picture">
+                <pic:pic xmlns:pic="http://schemas.openxmlformats.org/drawingml/2006/picture">
+                  <pic:nvPicPr>
+                    <pic:cNvPr id="0" name="Picture 18"/>
+                    <pic:cNvPicPr>
+                      <a:picLocks noChangeAspect="1" noChangeArrowheads="1"/>
+                    </pic:cNvPicPr>
+                  </pic:nvPicPr>
+                  <pic:blipFill>
+                    <a:blip r:embed="rId17" cstate="print">
+                      <a:extLst>
+                        <a:ext uri="{28A0092B-C50C-407E-A947-70E740481C1C}">
+                          <a14:useLocalDpi xmlns:a14="http://schemas.microsoft.com/office/drawing/2010/main" val="0"/>
+                        </a:ext>
+                      </a:extLst>
+                    </a:blip>
+                    <a:srcRect/>
+                    <a:stretch>
+                      <a:fillRect/>
+                    </a:stretch>
+                  </pic:blipFill>
+                  <pic:spPr bwMode="auto">
+                    <a:xfrm>
+                      <a:off x="0" y="0"/>
+                      <a:ext cx="2763557" cy="1947776"/>
+                    </a:xfrm>
+                    <a:prstGeom prst="rect">
+                      <a:avLst/>
+                    </a:prstGeom>
+                    <a:noFill/>
+                    <a:ln>
+                      <a:noFill/>
+                    </a:ln>
+                  </pic:spPr>
+                </pic:pic>
+              </a:graphicData>
+            </a:graphic>
+          </wp:inline>
+        </w:drawing>
+      </w:r>
+    </w:p>
+    <w:p>
+      <w:pPr>
+        <w:pStyle w:val="Caption"/>
+        <w:jc w:val="center"/>
+      </w:pPr>
+      <w:bookmarkStart w:id="15" w:name="_Ref28535424"/>
+      <w:r>
+        <w:t xml:space="preserve">Figure </w:t>
+      </w:r>
+      <w:r>
+        <w:fldChar w:fldCharType="begin"/>
+      </w:r>
+      <w:r>
+        <w:instrText xml:space="preserve"> STYLEREF 1 \s </w:instrText>
+      </w:r>
+      <w:r>
+        <w:fldChar w:fldCharType="separate"/>
+      </w:r>
+      <w:r>
+        <w:rPr>
+          <w:noProof/>
+        </w:rPr>
+        <w:t>3</w:t>
+      </w:r>
+      <w:r>
+        <w:fldChar w:fldCharType="end"/>
+      </w:r>
+      <w:r>
+        <w:noBreakHyphen/>
+      </w:r>
+      <w:r>
+        <w:fldChar w:fldCharType="begin"/>
+      </w:r>
+      <w:r>
+        <w:instrText xml:space="preserve"> SEQ Figure \* alphabetic \s 1 </w:instrText>
+      </w:r>
+      <w:r>
+        <w:fldChar w:fldCharType="separate"/>
+      </w:r>
+      <w:r>
+        <w:rPr>
+          <w:noProof/>
+        </w:rPr>
+        <w:t>j</w:t>
+      </w:r>
+      <w:r>
+        <w:fldChar w:fldCharType="end"/>
+      </w:r>
+      <w:bookmarkEnd w:id="15"/>
+      <w:r>
+        <w:t xml:space="preserve"> Configuration of Active Low and Active High</w:t>
+      </w:r>
+    </w:p>
+    <w:p>
+      <w:pPr>
+        <w:pStyle w:val="Heading4"/>
+      </w:pPr>
+      <w:r>
+        <w:t>Group and collect data</w:t>
+      </w:r>
+    </w:p>
+    <w:p>
+      <w:r>
+        <w:t xml:space="preserve">As there are a set of environment data and user input that need to be processed by the AI algorithm, it is necessary to organize and re-group the data. In order to organize the data, the environment data and user input should be recorded at a certain period, which is 1 minute in this project. As the indoor temperature takes time to change by the AC, 1 minute should be an appropriate period for recording. As the user may not have the time to input every minute, and also it is not user-friendly, </w:t>
+      </w:r>
+      <w:r>
+        <w:t>it is important that we count the missing input as another feedback which is similar to comfortable, but not the same level as the user input, and we call it “acceptable”. Therefore, we currently split the user feedback into four states, which are hot, cold, acceptable and comfortable.</w:t>
+      </w:r>
+    </w:p>
+    <w:p>
+      <w:r>
+        <w:t xml:space="preserve">Besides, we need to group the data in the program and send it to a platform or directly to the AI algorithm to analyze the data. In this project, we choose to use a platform to save the data we have, as </w:t>
+      </w:r>
+      <w:r>
+        <w:t xml:space="preserve">it could </w:t>
+      </w:r>
+      <w:r>
+        <w:t>keep things more organized</w:t>
+      </w:r>
+      <w:r>
+        <w:t>, and the data could be reused</w:t>
+      </w:r>
+      <w:r>
+        <w:t xml:space="preserve">. To </w:t>
+      </w:r>
+      <w:r>
+        <w:t>send the data to platform, we first select a platform for storing the real-time data. As a result, this project uses the Firebase from Google to save the data (</w:t>
+      </w:r>
+      <w:r>
+        <w:fldChar w:fldCharType="begin"/>
+      </w:r>
+      <w:r>
+        <w:instrText xml:space="preserve"> REF _Ref28536859 \h </w:instrText>
+      </w:r>
+      <w:r>
+        <w:fldChar w:fldCharType="separate"/>
+      </w:r>
+      <w:r>
+        <w:t xml:space="preserve">Figure </w:t>
+      </w:r>
+      <w:r>
+        <w:rPr>
+          <w:noProof/>
+        </w:rPr>
+        <w:t>3</w:t>
+      </w:r>
+      <w:r>
+        <w:noBreakHyphen/>
+      </w:r>
+      <w:r>
+        <w:rPr>
+          <w:noProof/>
+        </w:rPr>
+        <w:t>k</w:t>
+      </w:r>
+      <w:r>
+        <w:fldChar w:fldCharType="end"/>
+      </w:r>
+      <w:r>
+        <w:t xml:space="preserve">). </w:t>
+      </w:r>
+    </w:p>
+    <w:p>
+      <w:pPr>
+        <w:keepNext/>
+        <w:jc w:val="center"/>
+      </w:pPr>
+      <w:r>
+        <w:rPr>
+          <w:noProof/>
+        </w:rPr>
+        <w:drawing>
+          <wp:inline distT="0" distB="0" distL="0" distR="0" wp14:anchorId="4D44C1B2" wp14:editId="5E6BFC4C">
+            <wp:extent cx="3604161" cy="1602619"/>
+            <wp:effectExtent l="0" t="0" r="0" b="0"/>
+            <wp:docPr id="18" name="Picture 18"/>
+            <wp:cNvGraphicFramePr>
+              <a:graphicFrameLocks xmlns:a="http://schemas.openxmlformats.org/drawingml/2006/main" noChangeAspect="1"/>
+            </wp:cNvGraphicFramePr>
+            <a:graphic xmlns:a="http://schemas.openxmlformats.org/drawingml/2006/main">
+              <a:graphicData uri="http://schemas.openxmlformats.org/drawingml/2006/picture">
+                <pic:pic xmlns:pic="http://schemas.openxmlformats.org/drawingml/2006/picture">
+                  <pic:nvPicPr>
+                    <pic:cNvPr id="0" name="Picture 20"/>
+                    <pic:cNvPicPr>
+                      <a:picLocks noChangeAspect="1" noChangeArrowheads="1"/>
+                    </pic:cNvPicPr>
+                  </pic:nvPicPr>
+                  <pic:blipFill>
+                    <a:blip r:embed="rId18">
+                      <a:extLst>
+                        <a:ext uri="{28A0092B-C50C-407E-A947-70E740481C1C}">
+                          <a14:useLocalDpi xmlns:a14="http://schemas.microsoft.com/office/drawing/2010/main" val="0"/>
+                        </a:ext>
+                      </a:extLst>
+                    </a:blip>
+                    <a:srcRect/>
+                    <a:stretch>
+                      <a:fillRect/>
+                    </a:stretch>
+                  </pic:blipFill>
+                  <pic:spPr bwMode="auto">
+                    <a:xfrm>
+                      <a:off x="0" y="0"/>
+                      <a:ext cx="3648490" cy="1622330"/>
+                    </a:xfrm>
+                    <a:prstGeom prst="rect">
+                      <a:avLst/>
+                    </a:prstGeom>
+                    <a:noFill/>
+                    <a:ln>
+                      <a:noFill/>
+                    </a:ln>
+                  </pic:spPr>
+                </pic:pic>
+              </a:graphicData>
+            </a:graphic>
+          </wp:inline>
+        </w:drawing>
+      </w:r>
+    </w:p>
+    <w:p>
+      <w:pPr>
+        <w:pStyle w:val="Caption"/>
+        <w:jc w:val="center"/>
+      </w:pPr>
+      <w:bookmarkStart w:id="16" w:name="_Ref28536859"/>
+      <w:r>
+        <w:t xml:space="preserve">Figure </w:t>
+      </w:r>
+      <w:r>
+        <w:fldChar w:fldCharType="begin"/>
+      </w:r>
+      <w:r>
+        <w:instrText xml:space="preserve"> STYLEREF 1 \s </w:instrText>
+      </w:r>
+      <w:r>
+        <w:fldChar w:fldCharType="separate"/>
+      </w:r>
+      <w:r>
+        <w:rPr>
+          <w:noProof/>
+        </w:rPr>
+        <w:t>3</w:t>
+      </w:r>
+      <w:r>
+        <w:fldChar w:fldCharType="end"/>
+      </w:r>
+      <w:r>
+        <w:noBreakHyphen/>
+      </w:r>
+      <w:r>
+        <w:fldChar w:fldCharType="begin"/>
+      </w:r>
+      <w:r>
+        <w:instrText xml:space="preserve"> SEQ Figure \* alphabetic \s 1 </w:instrText>
+      </w:r>
+      <w:r>
+        <w:fldChar w:fldCharType="separate"/>
+      </w:r>
+      <w:r>
+        <w:rPr>
+          <w:noProof/>
+        </w:rPr>
+        <w:t>k</w:t>
+      </w:r>
+      <w:r>
+        <w:fldChar w:fldCharType="end"/>
+      </w:r>
+      <w:bookmarkEnd w:id="16"/>
+      <w:r>
+        <w:t xml:space="preserve"> Realtime database from the Firebase</w:t>
+      </w:r>
+    </w:p>
+    <w:p>
+      <w:pPr>
+        <w:pStyle w:val="Heading3"/>
+      </w:pPr>
+      <w:r>
+        <w:lastRenderedPageBreak/>
+        <w:t>AI learning algorithm</w:t>
+      </w:r>
+    </w:p>
+    <w:p>
+      <w:pPr>
+        <w:pStyle w:val="Heading4"/>
+      </w:pPr>
+      <w:r>
+        <w:t>Learning user’s habit</w:t>
+      </w:r>
+    </w:p>
+    <w:p>
+      <w:r>
+        <w:t>To figure out the user’s preferences on setting the suitable temperature, we could tackle the problem by applying the supervised learning</w:t>
+      </w:r>
+      <w:r>
+        <w:t xml:space="preserve"> to learn the relation between the user’s feedback and the environment data. For example, we know that all the environment data that will make the user feel hot, the algorithm will try to classify the unknown case that is hot or not. Therefore, learning the user’s preference is a classification problem in supervised learning</w:t>
+      </w:r>
+      <w:r>
+        <w:t>. For classification problem in supervised learning, it is necessary to have the labeled data for the learning process</w:t>
+      </w:r>
+      <w:r>
+        <w:t>. And we need to use logistic regression instead of linear regression, as it involves using logistic function</w:t>
+      </w:r>
+      <w:r>
+        <w:t>.</w:t>
+      </w:r>
+      <w:r>
+        <w:t xml:space="preserve"> The environment data acted as the inputs </w:t>
+      </w:r>
+      <w:proofErr w:type="spellStart"/>
+      <w:r>
+        <w:t>x</w:t>
+      </w:r>
+      <w:r>
+        <w:rPr>
+          <w:vertAlign w:val="subscript"/>
+        </w:rPr>
+        <w:t>n</w:t>
+      </w:r>
+      <w:proofErr w:type="spellEnd"/>
+      <w:r>
+        <w:t xml:space="preserve"> to the neural network, which n is the number of the environment data, and the user input acted as the actual output y</w:t>
+      </w:r>
+      <w:r>
+        <w:softHyphen/>
+        <w:t xml:space="preserve">. We want our hypothesis function </w:t>
+      </w:r>
+      <w:proofErr w:type="spellStart"/>
+      <w:r>
+        <w:t>h</w:t>
+      </w:r>
+      <w:r>
+        <w:rPr>
+          <w:rFonts w:cstheme="minorHAnsi"/>
+          <w:vertAlign w:val="subscript"/>
+        </w:rPr>
+        <w:t>θ</w:t>
+      </w:r>
+      <w:proofErr w:type="spellEnd"/>
+      <w:r>
+        <w:t xml:space="preserve"> as close as the actual output y</w:t>
+      </w:r>
+      <w:r>
+        <w:t xml:space="preserve"> (</w:t>
+      </w:r>
+      <w:r>
+        <w:fldChar w:fldCharType="begin"/>
+      </w:r>
+      <w:r>
+        <w:instrText xml:space="preserve"> REF _Ref28539814 \h </w:instrText>
+      </w:r>
+      <w:r>
+        <w:fldChar w:fldCharType="separate"/>
+      </w:r>
+      <w:r>
+        <w:t xml:space="preserve">Figure </w:t>
+      </w:r>
+      <w:r>
+        <w:rPr>
+          <w:noProof/>
+        </w:rPr>
+        <w:t>3</w:t>
+      </w:r>
+      <w:r>
+        <w:noBreakHyphen/>
+      </w:r>
+      <w:r>
+        <w:rPr>
+          <w:noProof/>
+        </w:rPr>
+        <w:t>l</w:t>
+      </w:r>
+      <w:r>
+        <w:fldChar w:fldCharType="end"/>
+      </w:r>
+      <w:r>
+        <w:t>)</w:t>
+      </w:r>
+      <w:r>
+        <w:t xml:space="preserve">. Therefore, we will need to minimize the </w:t>
+      </w:r>
+      <w:r>
+        <w:t>cost function and using gradient descent to find the optimal solution, in this case which is classifying the data according the user preference.</w:t>
+      </w:r>
+    </w:p>
+    <w:p>
+      <w:pPr>
+        <w:keepNext/>
+        <w:jc w:val="center"/>
+      </w:pPr>
+      <w:r>
+        <w:rPr>
+          <w:noProof/>
+        </w:rPr>
+        <w:drawing>
+          <wp:inline distT="0" distB="0" distL="0" distR="0" wp14:anchorId="0DF9FA7C" wp14:editId="195FF660">
+            <wp:extent cx="3028315" cy="991870"/>
+            <wp:effectExtent l="0" t="0" r="635" b="0"/>
+            <wp:docPr id="20" name="Picture 20"/>
+            <wp:cNvGraphicFramePr>
+              <a:graphicFrameLocks xmlns:a="http://schemas.openxmlformats.org/drawingml/2006/main" noChangeAspect="1"/>
+            </wp:cNvGraphicFramePr>
+            <a:graphic xmlns:a="http://schemas.openxmlformats.org/drawingml/2006/main">
+              <a:graphicData uri="http://schemas.openxmlformats.org/drawingml/2006/picture">
+                <pic:pic xmlns:pic="http://schemas.openxmlformats.org/drawingml/2006/picture">
+                  <pic:nvPicPr>
+                    <pic:cNvPr id="0" name="Picture 22"/>
+                    <pic:cNvPicPr>
+                      <a:picLocks noChangeAspect="1" noChangeArrowheads="1"/>
+                    </pic:cNvPicPr>
+                  </pic:nvPicPr>
+                  <pic:blipFill>
+                    <a:blip r:embed="rId19">
+                      <a:extLst>
+                        <a:ext uri="{28A0092B-C50C-407E-A947-70E740481C1C}">
+                          <a14:useLocalDpi xmlns:a14="http://schemas.microsoft.com/office/drawing/2010/main" val="0"/>
+                        </a:ext>
+                      </a:extLst>
+                    </a:blip>
+                    <a:srcRect/>
+                    <a:stretch>
+                      <a:fillRect/>
+                    </a:stretch>
+                  </pic:blipFill>
+                  <pic:spPr bwMode="auto">
+                    <a:xfrm>
+                      <a:off x="0" y="0"/>
+                      <a:ext cx="3028315" cy="991870"/>
+                    </a:xfrm>
+                    <a:prstGeom prst="rect">
+                      <a:avLst/>
+                    </a:prstGeom>
+                    <a:noFill/>
+                    <a:ln>
+                      <a:noFill/>
+                    </a:ln>
+                  </pic:spPr>
+                </pic:pic>
+              </a:graphicData>
+            </a:graphic>
+          </wp:inline>
+        </w:drawing>
+      </w:r>
+    </w:p>
+    <w:p>
+      <w:pPr>
+        <w:pStyle w:val="Caption"/>
+        <w:jc w:val="center"/>
+      </w:pPr>
+      <w:bookmarkStart w:id="17" w:name="_Ref28539814"/>
+      <w:r>
+        <w:t xml:space="preserve">Figure </w:t>
+      </w:r>
+      <w:r>
+        <w:fldChar w:fldCharType="begin"/>
+      </w:r>
+      <w:r>
+        <w:instrText xml:space="preserve"> STYLEREF 1 \s </w:instrText>
+      </w:r>
+      <w:r>
+        <w:fldChar w:fldCharType="separate"/>
+      </w:r>
+      <w:r>
+        <w:rPr>
+          <w:noProof/>
+        </w:rPr>
+        <w:t>3</w:t>
+      </w:r>
+      <w:r>
+        <w:fldChar w:fldCharType="end"/>
+      </w:r>
+      <w:r>
+        <w:noBreakHyphen/>
+      </w:r>
+      <w:r>
+        <w:fldChar w:fldCharType="begin"/>
+      </w:r>
+      <w:r>
+        <w:instrText xml:space="preserve"> SEQ Figure \* alphabetic \s 1 </w:instrText>
+      </w:r>
+      <w:r>
+        <w:fldChar w:fldCharType="separate"/>
+      </w:r>
+      <w:r>
+        <w:rPr>
+          <w:noProof/>
+        </w:rPr>
+        <w:t>l</w:t>
+      </w:r>
+      <w:r>
+        <w:fldChar w:fldCharType="end"/>
+      </w:r>
+      <w:bookmarkEnd w:id="17"/>
+      <w:r>
+        <w:t xml:space="preserve"> The relationship between input </w:t>
+      </w:r>
+      <w:proofErr w:type="spellStart"/>
+      <w:r>
+        <w:t>x</w:t>
+      </w:r>
+      <w:r>
+        <w:rPr>
+          <w:vertAlign w:val="subscript"/>
+        </w:rPr>
+        <w:t>n</w:t>
+      </w:r>
+      <w:proofErr w:type="spellEnd"/>
+      <w:r>
+        <w:t xml:space="preserve"> and hypothesis function </w:t>
+      </w:r>
+      <w:proofErr w:type="spellStart"/>
+      <w:r>
+        <w:t>h</w:t>
+      </w:r>
+      <w:r>
+        <w:rPr>
+          <w:rFonts w:cstheme="minorHAnsi"/>
+          <w:vertAlign w:val="subscript"/>
+        </w:rPr>
+        <w:t>θ</w:t>
+      </w:r>
+      <w:proofErr w:type="spellEnd"/>
+      <w:r>
+        <w:t xml:space="preserve">. The hidden layer </w:t>
+      </w:r>
+      <w:proofErr w:type="gramStart"/>
+      <w:r>
+        <w:t>a</w:t>
+      </w:r>
+      <w:r>
+        <w:rPr>
+          <w:vertAlign w:val="subscript"/>
+        </w:rPr>
+        <w:t>n</w:t>
+      </w:r>
+      <w:proofErr w:type="gramEnd"/>
+      <w:r>
+        <w:t xml:space="preserve"> is between input and output layer.</w:t>
+      </w:r>
+    </w:p>
+    <w:p>
+      <w:pPr>
+        <w:pStyle w:val="Heading4"/>
+      </w:pPr>
+      <w:r>
+        <w:t>Learning control policy</w:t>
+      </w:r>
+    </w:p>
+    <w:p>
+      <w:r>
+        <w:t xml:space="preserve">To figure out the optimal control policy for the agent, </w:t>
+      </w:r>
+      <w:r>
+        <w:t>we could apply the reinforcement learning to solve the problem. By giving the current state information, the agent will apply an action that maximize the return from the environment.</w:t>
+      </w:r>
+    </w:p>
+    <w:p>
+      <w:pPr>
         <w:pStyle w:val="Heading1"/>
       </w:pPr>
-      <w:bookmarkStart w:id="3" w:name="_Toc28337194"/>
-      <w:r>
-        <w:t>Approach to the problem</w:t>
-      </w:r>
-      <w:bookmarkEnd w:id="3"/>
-    </w:p>
+      <w:r>
+        <w:t>Current progress</w:t>
+      </w:r>
+    </w:p>
+    <w:p>
+      <w:r>
+        <w:t>To collect the temperature, humidity, pressure and light intensity, this device (</w:t>
+      </w:r>
+      <w:r>
+        <w:fldChar w:fldCharType="begin"/>
+      </w:r>
+      <w:r>
+        <w:instrText xml:space="preserve"> REF _Ref28532694 \h </w:instrText>
+      </w:r>
+      <w:r>
+        <w:fldChar w:fldCharType="separate"/>
+      </w:r>
+      <w:r>
+        <w:t xml:space="preserve">Figure </w:t>
+      </w:r>
+      <w:r>
+        <w:rPr>
+          <w:noProof/>
+        </w:rPr>
+        <w:t>4</w:t>
+      </w:r>
+      <w:r>
+        <w:noBreakHyphen/>
+      </w:r>
+      <w:r>
+        <w:rPr>
+          <w:noProof/>
+        </w:rPr>
+        <w:t>a</w:t>
+      </w:r>
+      <w:r>
+        <w:fldChar w:fldCharType="end"/>
+      </w:r>
+      <w:r>
+        <w:t>) used three integrated modules, which are BMP180, BH1750 and HTU21D. For BMP180, it collects the barometric pressure. For BH1750, it collects the light intensity from the sun. For HTU21D, it collects the indoor temperature and humidity. By using the corresponding Arduino libraries, the device can receive the signals generate by different sensors and output the correct value.</w:t>
+      </w:r>
+    </w:p>
+    <w:tbl>
+      <w:tblPr>
+        <w:tblStyle w:val="TableGrid"/>
+        <w:tblW w:w="0" w:type="auto"/>
+        <w:tblLook w:val="04A0" w:firstRow="1" w:lastRow="0" w:firstColumn="1" w:lastColumn="0" w:noHBand="0" w:noVBand="1"/>
+      </w:tblPr>
+      <w:tblGrid>
+        <w:gridCol w:w="4675"/>
+        <w:gridCol w:w="4675"/>
+      </w:tblGrid>
+      <w:tr>
+        <w:tc>
+          <w:tcPr>
+            <w:tcW w:w="4675" w:type="dxa"/>
+          </w:tcPr>
+          <w:p>
+            <w:pPr>
+              <w:keepNext/>
+            </w:pPr>
+            <w:r>
+              <w:rPr>
+                <w:noProof/>
+              </w:rPr>
+              <w:lastRenderedPageBreak/>
+              <w:drawing>
+                <wp:inline distT="0" distB="0" distL="0" distR="0" wp14:anchorId="08840F47" wp14:editId="2E13DE15">
+                  <wp:extent cx="2671948" cy="2003679"/>
+                  <wp:effectExtent l="0" t="0" r="0" b="0"/>
+                  <wp:docPr id="11" name="Picture 11"/>
+                  <wp:cNvGraphicFramePr>
+                    <a:graphicFrameLocks xmlns:a="http://schemas.openxmlformats.org/drawingml/2006/main" noChangeAspect="1"/>
+                  </wp:cNvGraphicFramePr>
+                  <a:graphic xmlns:a="http://schemas.openxmlformats.org/drawingml/2006/main">
+                    <a:graphicData uri="http://schemas.openxmlformats.org/drawingml/2006/picture">
+                      <pic:pic xmlns:pic="http://schemas.openxmlformats.org/drawingml/2006/picture">
+                        <pic:nvPicPr>
+                          <pic:cNvPr id="0" name="Picture 6"/>
+                          <pic:cNvPicPr>
+                            <a:picLocks noChangeAspect="1" noChangeArrowheads="1"/>
+                          </pic:cNvPicPr>
+                        </pic:nvPicPr>
+                        <pic:blipFill>
+                          <a:blip r:embed="rId20" cstate="print">
+                            <a:extLst>
+                              <a:ext uri="{28A0092B-C50C-407E-A947-70E740481C1C}">
+                                <a14:useLocalDpi xmlns:a14="http://schemas.microsoft.com/office/drawing/2010/main" val="0"/>
+                              </a:ext>
+                            </a:extLst>
+                          </a:blip>
+                          <a:srcRect/>
+                          <a:stretch>
+                            <a:fillRect/>
+                          </a:stretch>
+                        </pic:blipFill>
+                        <pic:spPr bwMode="auto">
+                          <a:xfrm>
+                            <a:off x="0" y="0"/>
+                            <a:ext cx="2692619" cy="2019180"/>
+                          </a:xfrm>
+                          <a:prstGeom prst="rect">
+                            <a:avLst/>
+                          </a:prstGeom>
+                          <a:noFill/>
+                          <a:ln>
+                            <a:noFill/>
+                          </a:ln>
+                        </pic:spPr>
+                      </pic:pic>
+                    </a:graphicData>
+                  </a:graphic>
+                </wp:inline>
+              </w:drawing>
+            </w:r>
+          </w:p>
+          <w:p>
+            <w:pPr>
+              <w:pStyle w:val="Caption"/>
+            </w:pPr>
+            <w:bookmarkStart w:id="18" w:name="_Ref28532694"/>
+            <w:r>
+              <w:t xml:space="preserve">Figure </w:t>
+            </w:r>
+            <w:r>
+              <w:fldChar w:fldCharType="begin"/>
+            </w:r>
+            <w:r>
+              <w:instrText xml:space="preserve"> STYLEREF 1 \s </w:instrText>
+            </w:r>
+            <w:r>
+              <w:fldChar w:fldCharType="separate"/>
+            </w:r>
+            <w:r>
+              <w:rPr>
+                <w:noProof/>
+              </w:rPr>
+              <w:t>4</w:t>
+            </w:r>
+            <w:r>
+              <w:fldChar w:fldCharType="end"/>
+            </w:r>
+            <w:r>
+              <w:noBreakHyphen/>
+            </w:r>
+            <w:r>
+              <w:fldChar w:fldCharType="begin"/>
+            </w:r>
+            <w:r>
+              <w:instrText xml:space="preserve"> SEQ Figure \* alphabetic \s 1 </w:instrText>
+            </w:r>
+            <w:r>
+              <w:fldChar w:fldCharType="separate"/>
+            </w:r>
+            <w:r>
+              <w:rPr>
+                <w:noProof/>
+              </w:rPr>
+              <w:t>a</w:t>
+            </w:r>
+            <w:r>
+              <w:fldChar w:fldCharType="end"/>
+            </w:r>
+            <w:bookmarkEnd w:id="18"/>
+            <w:r>
+              <w:t xml:space="preserve"> </w:t>
+            </w:r>
+            <w:r>
+              <w:t xml:space="preserve">connection </w:t>
+            </w:r>
+            <w:proofErr w:type="spellStart"/>
+            <w:r>
+              <w:t>betweeen</w:t>
+            </w:r>
+            <w:proofErr w:type="spellEnd"/>
+            <w:r>
+              <w:t xml:space="preserve"> the three integrated modules and </w:t>
+            </w:r>
+            <w:proofErr w:type="spellStart"/>
+            <w:r>
+              <w:t>Arudino</w:t>
+            </w:r>
+            <w:proofErr w:type="spellEnd"/>
+            <w:r>
+              <w:t xml:space="preserve"> Mega 2560</w:t>
+            </w:r>
+          </w:p>
+        </w:tc>
+        <w:tc>
+          <w:tcPr>
+            <w:tcW w:w="4675" w:type="dxa"/>
+          </w:tcPr>
+          <w:p>
+            <w:pPr>
+              <w:keepNext/>
+            </w:pPr>
+            <w:r>
+              <w:rPr>
+                <w:noProof/>
+              </w:rPr>
+              <w:drawing>
+                <wp:inline distT="0" distB="0" distL="0" distR="0" wp14:anchorId="641679BE" wp14:editId="7822131E">
+                  <wp:extent cx="2654135" cy="2000384"/>
+                  <wp:effectExtent l="0" t="0" r="0" b="0"/>
+                  <wp:docPr id="12" name="Picture 12"/>
+                  <wp:cNvGraphicFramePr>
+                    <a:graphicFrameLocks xmlns:a="http://schemas.openxmlformats.org/drawingml/2006/main" noChangeAspect="1"/>
+                  </wp:cNvGraphicFramePr>
+                  <a:graphic xmlns:a="http://schemas.openxmlformats.org/drawingml/2006/main">
+                    <a:graphicData uri="http://schemas.openxmlformats.org/drawingml/2006/picture">
+                      <pic:pic xmlns:pic="http://schemas.openxmlformats.org/drawingml/2006/picture">
+                        <pic:nvPicPr>
+                          <pic:cNvPr id="0" name="Picture 8"/>
+                          <pic:cNvPicPr>
+                            <a:picLocks noChangeAspect="1" noChangeArrowheads="1"/>
+                          </pic:cNvPicPr>
+                        </pic:nvPicPr>
+                        <pic:blipFill rotWithShape="1">
+                          <a:blip r:embed="rId21" cstate="print">
+                            <a:extLst>
+                              <a:ext uri="{28A0092B-C50C-407E-A947-70E740481C1C}">
+                                <a14:useLocalDpi xmlns:a14="http://schemas.microsoft.com/office/drawing/2010/main" val="0"/>
+                              </a:ext>
+                            </a:extLst>
+                          </a:blip>
+                          <a:srcRect l="18346" t="34590" b="19257"/>
+                          <a:stretch/>
+                        </pic:blipFill>
+                        <pic:spPr bwMode="auto">
+                          <a:xfrm>
+                            <a:off x="0" y="0"/>
+                            <a:ext cx="2664055" cy="2007860"/>
+                          </a:xfrm>
+                          <a:prstGeom prst="rect">
+                            <a:avLst/>
+                          </a:prstGeom>
+                          <a:noFill/>
+                          <a:ln>
+                            <a:noFill/>
+                          </a:ln>
+                          <a:extLst>
+                            <a:ext uri="{53640926-AAD7-44D8-BBD7-CCE9431645EC}">
+                              <a14:shadowObscured xmlns:a14="http://schemas.microsoft.com/office/drawing/2010/main"/>
+                            </a:ext>
+                          </a:extLst>
+                        </pic:spPr>
+                      </pic:pic>
+                    </a:graphicData>
+                  </a:graphic>
+                </wp:inline>
+              </w:drawing>
+            </w:r>
+          </w:p>
+          <w:p>
+            <w:pPr>
+              <w:pStyle w:val="Caption"/>
+            </w:pPr>
+            <w:r>
+              <w:t xml:space="preserve">Figure </w:t>
+            </w:r>
+            <w:r>
+              <w:fldChar w:fldCharType="begin"/>
+            </w:r>
+            <w:r>
+              <w:instrText xml:space="preserve"> STYLEREF 1 \s </w:instrText>
+            </w:r>
+            <w:r>
+              <w:fldChar w:fldCharType="separate"/>
+            </w:r>
+            <w:r>
+              <w:rPr>
+                <w:noProof/>
+              </w:rPr>
+              <w:t>4</w:t>
+            </w:r>
+            <w:r>
+              <w:fldChar w:fldCharType="end"/>
+            </w:r>
+            <w:r>
+              <w:noBreakHyphen/>
+            </w:r>
+            <w:r>
+              <w:fldChar w:fldCharType="begin"/>
+            </w:r>
+            <w:r>
+              <w:instrText xml:space="preserve"> SEQ Figure \* alphabetic \s 1 </w:instrText>
+            </w:r>
+            <w:r>
+              <w:fldChar w:fldCharType="separate"/>
+            </w:r>
+            <w:r>
+              <w:rPr>
+                <w:noProof/>
+              </w:rPr>
+              <w:t>b</w:t>
+            </w:r>
+            <w:r>
+              <w:fldChar w:fldCharType="end"/>
+            </w:r>
+            <w:r>
+              <w:t xml:space="preserve"> </w:t>
+            </w:r>
+            <w:r>
+              <w:t>the test of reading the indoor environment</w:t>
+            </w:r>
+          </w:p>
+        </w:tc>
+      </w:tr>
+    </w:tbl>
     <w:p/>
     <w:p>
       <w:pPr>
         <w:pStyle w:val="Heading1"/>
       </w:pPr>
-      <w:bookmarkStart w:id="4" w:name="_Toc28337195"/>
-      <w:r>
-        <w:t>Current progress</w:t>
-      </w:r>
-      <w:bookmarkEnd w:id="4"/>
+      <w:bookmarkStart w:id="19" w:name="_Toc28528042"/>
+      <w:r>
+        <w:t>List of remaining tasks</w:t>
+      </w:r>
+      <w:bookmarkEnd w:id="19"/>
+      <w:r>
+        <w:t xml:space="preserve"> </w:t>
+      </w:r>
     </w:p>
     <w:p/>
     <w:p>
       <w:pPr>
         <w:pStyle w:val="Heading1"/>
       </w:pPr>
-      <w:bookmarkStart w:id="5" w:name="_Toc28337196"/>
-      <w:r>
-        <w:t>List of remaining tasks</w:t>
-      </w:r>
-      <w:bookmarkEnd w:id="5"/>
-      <w:r>
-        <w:t xml:space="preserve"> </w:t>
-      </w:r>
+      <w:bookmarkStart w:id="20" w:name="_Toc28528043"/>
+      <w:r>
+        <w:t>Work schedule for completion of remaining tasks</w:t>
+      </w:r>
+      <w:bookmarkEnd w:id="20"/>
     </w:p>
     <w:p/>
-    <w:p>
-      <w:pPr>
-        <w:pStyle w:val="Heading1"/>
-      </w:pPr>
-      <w:bookmarkStart w:id="6" w:name="_Toc28337197"/>
-      <w:r>
-        <w:t>Work schedule for completion of remaining tasks</w:t>
-      </w:r>
-      <w:bookmarkEnd w:id="6"/>
-    </w:p>
-    <w:p/>
-    <w:p>
-      <w:pPr>
-        <w:pStyle w:val="Heading1"/>
-      </w:pPr>
-      <w:bookmarkStart w:id="7" w:name="_Toc28337198"/>
-      <w:r>
-        <w:t>References</w:t>
-      </w:r>
-      <w:bookmarkEnd w:id="7"/>
-    </w:p>
-    <w:p/>
+    <w:bookmarkStart w:id="21" w:name="_Toc28528044" w:displacedByCustomXml="next"/>
+    <w:sdt>
+      <w:sdtPr>
+        <w:id w:val="585048283"/>
+        <w:docPartObj>
+          <w:docPartGallery w:val="Bibliographies"/>
+          <w:docPartUnique/>
+        </w:docPartObj>
+      </w:sdtPr>
+      <w:sdtEndPr>
+        <w:rPr>
+          <w:rFonts w:asciiTheme="minorHAnsi" w:eastAsiaTheme="minorEastAsia" w:hAnsiTheme="minorHAnsi" w:cstheme="minorBidi"/>
+          <w:color w:val="auto"/>
+          <w:sz w:val="22"/>
+          <w:szCs w:val="22"/>
+        </w:rPr>
+      </w:sdtEndPr>
+      <w:sdtContent>
+        <w:p>
+          <w:pPr>
+            <w:pStyle w:val="Heading1"/>
+          </w:pPr>
+          <w:r>
+            <w:t>References</w:t>
+          </w:r>
+          <w:bookmarkEnd w:id="21"/>
+        </w:p>
+        <w:sdt>
+          <w:sdtPr>
+            <w:id w:val="-573587230"/>
+            <w:bibliography/>
+          </w:sdtPr>
+          <w:sdtContent>
+            <w:p>
+              <w:pPr>
+                <w:rPr>
+                  <w:noProof/>
+                </w:rPr>
+              </w:pPr>
+              <w:r>
+                <w:fldChar w:fldCharType="begin"/>
+              </w:r>
+              <w:r>
+                <w:instrText xml:space="preserve"> BIBLIOGRAPHY </w:instrText>
+              </w:r>
+              <w:r>
+                <w:fldChar w:fldCharType="separate"/>
+              </w:r>
+            </w:p>
+            <w:tbl>
+              <w:tblPr>
+                <w:tblW w:w="5000" w:type="pct"/>
+                <w:tblCellSpacing w:w="15" w:type="dxa"/>
+                <w:tblCellMar>
+                  <w:top w:w="15" w:type="dxa"/>
+                  <w:left w:w="15" w:type="dxa"/>
+                  <w:bottom w:w="15" w:type="dxa"/>
+                  <w:right w:w="15" w:type="dxa"/>
+                </w:tblCellMar>
+                <w:tblLook w:val="04A0" w:firstRow="1" w:lastRow="0" w:firstColumn="1" w:lastColumn="0" w:noHBand="0" w:noVBand="1"/>
+              </w:tblPr>
+              <w:tblGrid>
+                <w:gridCol w:w="322"/>
+                <w:gridCol w:w="9038"/>
+              </w:tblGrid>
+              <w:tr>
+                <w:trPr>
+                  <w:divId w:val="32927957"/>
+                  <w:tblCellSpacing w:w="15" w:type="dxa"/>
+                </w:trPr>
+                <w:tc>
+                  <w:tcPr>
+                    <w:tcW w:w="50" w:type="pct"/>
+                    <w:hideMark/>
+                  </w:tcPr>
+                  <w:p>
+                    <w:pPr>
+                      <w:pStyle w:val="Bibliography"/>
+                      <w:rPr>
+                        <w:noProof/>
+                        <w:sz w:val="24"/>
+                        <w:szCs w:val="24"/>
+                      </w:rPr>
+                    </w:pPr>
+                    <w:r>
+                      <w:rPr>
+                        <w:noProof/>
+                      </w:rPr>
+                      <w:t xml:space="preserve">[1] </w:t>
+                    </w:r>
+                  </w:p>
+                </w:tc>
+                <w:tc>
+                  <w:tcPr>
+                    <w:tcW w:w="0" w:type="auto"/>
+                    <w:hideMark/>
+                  </w:tcPr>
+                  <w:p>
+                    <w:pPr>
+                      <w:pStyle w:val="Bibliography"/>
+                      <w:rPr>
+                        <w:noProof/>
+                      </w:rPr>
+                    </w:pPr>
+                    <w:r>
+                      <w:rPr>
+                        <w:noProof/>
+                      </w:rPr>
+                      <w:t xml:space="preserve">Ankit Jandial,Sujit Kumar,Rajat Butola,Manoj Kumar Pandey, "IR Based Home Appliances Control System," </w:t>
+                    </w:r>
+                    <w:r>
+                      <w:rPr>
+                        <w:i/>
+                        <w:iCs/>
+                        <w:noProof/>
+                      </w:rPr>
+                      <w:t xml:space="preserve">International Journal on Recent and Innovation Trends in Computing and Communication, </w:t>
+                    </w:r>
+                    <w:r>
+                      <w:rPr>
+                        <w:noProof/>
+                      </w:rPr>
+                      <w:t xml:space="preserve">vol. 5, no. 5, pp. 628-631, 2017. </w:t>
+                    </w:r>
+                  </w:p>
+                </w:tc>
+              </w:tr>
+              <w:tr>
+                <w:trPr>
+                  <w:divId w:val="32927957"/>
+                  <w:tblCellSpacing w:w="15" w:type="dxa"/>
+                </w:trPr>
+                <w:tc>
+                  <w:tcPr>
+                    <w:tcW w:w="50" w:type="pct"/>
+                    <w:hideMark/>
+                  </w:tcPr>
+                  <w:p>
+                    <w:pPr>
+                      <w:pStyle w:val="Bibliography"/>
+                      <w:rPr>
+                        <w:noProof/>
+                      </w:rPr>
+                    </w:pPr>
+                    <w:r>
+                      <w:rPr>
+                        <w:noProof/>
+                      </w:rPr>
+                      <w:t xml:space="preserve">[2] </w:t>
+                    </w:r>
+                  </w:p>
+                </w:tc>
+                <w:tc>
+                  <w:tcPr>
+                    <w:tcW w:w="0" w:type="auto"/>
+                    <w:hideMark/>
+                  </w:tcPr>
+                  <w:p>
+                    <w:pPr>
+                      <w:pStyle w:val="Bibliography"/>
+                      <w:rPr>
+                        <w:noProof/>
+                      </w:rPr>
+                    </w:pPr>
+                    <w:r>
+                      <w:rPr>
+                        <w:noProof/>
+                      </w:rPr>
+                      <w:t xml:space="preserve">Santosh.M.Nejakar, "Wireless Infrared Remote Controller for Multiple," </w:t>
+                    </w:r>
+                    <w:r>
+                      <w:rPr>
+                        <w:i/>
+                        <w:iCs/>
+                        <w:noProof/>
+                      </w:rPr>
+                      <w:t xml:space="preserve">International Journal of Electrical and Electronics Research, </w:t>
+                    </w:r>
+                    <w:r>
+                      <w:rPr>
+                        <w:noProof/>
+                      </w:rPr>
+                      <w:t xml:space="preserve">vol. 2, no. 1, pp. 25-35, 2014. </w:t>
+                    </w:r>
+                  </w:p>
+                </w:tc>
+              </w:tr>
+              <w:tr>
+                <w:trPr>
+                  <w:divId w:val="32927957"/>
+                  <w:tblCellSpacing w:w="15" w:type="dxa"/>
+                </w:trPr>
+                <w:tc>
+                  <w:tcPr>
+                    <w:tcW w:w="50" w:type="pct"/>
+                    <w:hideMark/>
+                  </w:tcPr>
+                  <w:p>
+                    <w:pPr>
+                      <w:pStyle w:val="Bibliography"/>
+                      <w:rPr>
+                        <w:noProof/>
+                      </w:rPr>
+                    </w:pPr>
+                    <w:r>
+                      <w:rPr>
+                        <w:noProof/>
+                      </w:rPr>
+                      <w:t xml:space="preserve">[3] </w:t>
+                    </w:r>
+                  </w:p>
+                </w:tc>
+                <w:tc>
+                  <w:tcPr>
+                    <w:tcW w:w="0" w:type="auto"/>
+                    <w:hideMark/>
+                  </w:tcPr>
+                  <w:p>
+                    <w:pPr>
+                      <w:pStyle w:val="Bibliography"/>
+                      <w:rPr>
+                        <w:noProof/>
+                      </w:rPr>
+                    </w:pPr>
+                    <w:r>
+                      <w:rPr>
+                        <w:noProof/>
+                      </w:rPr>
+                      <w:t>"IR Communication," SparkFun Electronics, 7 2 2013. [Online]. Available: https://learn.sparkfun.com/tutorials/ir-communication/all. [Accessed 29 12 2019].</w:t>
+                    </w:r>
+                  </w:p>
+                </w:tc>
+              </w:tr>
+              <w:tr>
+                <w:trPr>
+                  <w:divId w:val="32927957"/>
+                  <w:tblCellSpacing w:w="15" w:type="dxa"/>
+                </w:trPr>
+                <w:tc>
+                  <w:tcPr>
+                    <w:tcW w:w="50" w:type="pct"/>
+                    <w:hideMark/>
+                  </w:tcPr>
+                  <w:p>
+                    <w:pPr>
+                      <w:pStyle w:val="Bibliography"/>
+                      <w:rPr>
+                        <w:noProof/>
+                      </w:rPr>
+                    </w:pPr>
+                    <w:r>
+                      <w:rPr>
+                        <w:noProof/>
+                      </w:rPr>
+                      <w:t xml:space="preserve">[4] </w:t>
+                    </w:r>
+                  </w:p>
+                </w:tc>
+                <w:tc>
+                  <w:tcPr>
+                    <w:tcW w:w="0" w:type="auto"/>
+                    <w:hideMark/>
+                  </w:tcPr>
+                  <w:p>
+                    <w:pPr>
+                      <w:pStyle w:val="Bibliography"/>
+                      <w:rPr>
+                        <w:noProof/>
+                      </w:rPr>
+                    </w:pPr>
+                    <w:r>
+                      <w:rPr>
+                        <w:noProof/>
+                      </w:rPr>
+                      <w:t>"NEC Infrared Transmission Protocol," Altium, [Online]. Available: https://techdocs.altium.com/display/FPGA/NEC+Infrared+Transmission+Protocol. [Accessed 13 9 2017].</w:t>
+                    </w:r>
+                  </w:p>
+                </w:tc>
+              </w:tr>
+              <w:tr>
+                <w:trPr>
+                  <w:divId w:val="32927957"/>
+                  <w:tblCellSpacing w:w="15" w:type="dxa"/>
+                </w:trPr>
+                <w:tc>
+                  <w:tcPr>
+                    <w:tcW w:w="50" w:type="pct"/>
+                    <w:hideMark/>
+                  </w:tcPr>
+                  <w:p>
+                    <w:pPr>
+                      <w:pStyle w:val="Bibliography"/>
+                      <w:rPr>
+                        <w:noProof/>
+                      </w:rPr>
+                    </w:pPr>
+                    <w:r>
+                      <w:rPr>
+                        <w:noProof/>
+                      </w:rPr>
+                      <w:t xml:space="preserve">[5] </w:t>
+                    </w:r>
+                  </w:p>
+                </w:tc>
+                <w:tc>
+                  <w:tcPr>
+                    <w:tcW w:w="0" w:type="auto"/>
+                    <w:hideMark/>
+                  </w:tcPr>
+                  <w:p>
+                    <w:pPr>
+                      <w:pStyle w:val="Bibliography"/>
+                      <w:rPr>
+                        <w:noProof/>
+                      </w:rPr>
+                    </w:pPr>
+                    <w:r>
+                      <w:rPr>
+                        <w:noProof/>
+                      </w:rPr>
+                      <w:t>M. Manley, "Divide and Conquer Paradigm," ACM Transactions on Computational Logic, Los Angeles.</w:t>
+                    </w:r>
+                  </w:p>
+                </w:tc>
+              </w:tr>
+              <w:tr>
+                <w:trPr>
+                  <w:divId w:val="32927957"/>
+                  <w:tblCellSpacing w:w="15" w:type="dxa"/>
+                </w:trPr>
+                <w:tc>
+                  <w:tcPr>
+                    <w:tcW w:w="50" w:type="pct"/>
+                    <w:hideMark/>
+                  </w:tcPr>
+                  <w:p>
+                    <w:pPr>
+                      <w:pStyle w:val="Bibliography"/>
+                      <w:rPr>
+                        <w:noProof/>
+                      </w:rPr>
+                    </w:pPr>
+                    <w:r>
+                      <w:rPr>
+                        <w:noProof/>
+                      </w:rPr>
+                      <w:t xml:space="preserve">[6] </w:t>
+                    </w:r>
+                  </w:p>
+                </w:tc>
+                <w:tc>
+                  <w:tcPr>
+                    <w:tcW w:w="0" w:type="auto"/>
+                    <w:hideMark/>
+                  </w:tcPr>
+                  <w:p>
+                    <w:pPr>
+                      <w:pStyle w:val="Bibliography"/>
+                      <w:rPr>
+                        <w:noProof/>
+                      </w:rPr>
+                    </w:pPr>
+                    <w:r>
+                      <w:rPr>
+                        <w:noProof/>
+                      </w:rPr>
+                      <w:t>"How to connect," IPSON, [Online]. Available: http://www.ipson.nl/how-to-connect/. [Accessed 29 12 2019].</w:t>
+                    </w:r>
+                  </w:p>
+                </w:tc>
+              </w:tr>
+            </w:tbl>
+            <w:p>
+              <w:pPr>
+                <w:divId w:val="32927957"/>
+                <w:rPr>
+                  <w:rFonts w:eastAsia="Times New Roman"/>
+                  <w:noProof/>
+                </w:rPr>
+              </w:pPr>
+            </w:p>
+            <w:p>
+              <w:r>
+                <w:rPr>
+                  <w:b/>
+                  <w:bCs/>
+                  <w:noProof/>
+                </w:rPr>
+                <w:lastRenderedPageBreak/>
+                <w:fldChar w:fldCharType="end"/>
+              </w:r>
+            </w:p>
+          </w:sdtContent>
+        </w:sdt>
+      </w:sdtContent>
+    </w:sdt>
     <w:p/>
     <w:sectPr>
-      <w:footerReference w:type="default" r:id="rId7"/>
+      <w:footerReference w:type="default" r:id="rId22"/>
       <w:pgSz w:w="12240" w:h="15840"/>
       <w:pgMar w:top="1440" w:right="1440" w:bottom="1440" w:left="1440" w:header="720" w:footer="720" w:gutter="0"/>
       <w:cols w:space="720"/>
@@ -1023,6 +4621,109 @@
     </w:p>
   </w:footnote>
 </w:footnotes>
+</file>
+
+<file path=word/numbering.xml><?xml version="1.0" encoding="utf-8"?>
+<w:numbering xmlns:wpc="http://schemas.microsoft.com/office/word/2010/wordprocessingCanvas" xmlns:cx="http://schemas.microsoft.com/office/drawing/2014/chartex" xmlns:cx1="http://schemas.microsoft.com/office/drawing/2015/9/8/chartex" xmlns:cx2="http://schemas.microsoft.com/office/drawing/2015/10/21/chartex" xmlns:cx3="http://schemas.microsoft.com/office/drawing/2016/5/9/chartex" xmlns:cx4="http://schemas.microsoft.com/office/drawing/2016/5/10/chartex" xmlns:cx5="http://schemas.microsoft.com/office/drawing/2016/5/11/chartex" xmlns:cx6="http://schemas.microsoft.com/office/drawing/2016/5/12/chartex" xmlns:cx7="http://schemas.microsoft.com/office/drawing/2016/5/13/chartex" xmlns:cx8="http://schemas.microsoft.com/office/drawing/2016/5/14/chartex" xmlns:mc="http://schemas.openxmlformats.org/markup-compatibility/2006" xmlns:aink="http://schemas.microsoft.com/office/drawing/2016/ink" xmlns:am3d="http://schemas.microsoft.com/office/drawing/2017/model3d" xmlns:o="urn:schemas-microsoft-com:office:office" xmlns:r="http://schemas.openxmlformats.org/officeDocument/2006/relationships" xmlns:m="http://schemas.openxmlformats.org/officeDocument/2006/math" xmlns:v="urn:schemas-microsoft-com:vml" xmlns:wp14="http://schemas.microsoft.com/office/word/2010/wordprocessingDrawing" xmlns:wp="http://schemas.openxmlformats.org/drawingml/2006/wordprocessingDrawing" xmlns:w10="urn:schemas-microsoft-com:office:word" xmlns:w="http://schemas.openxmlformats.org/wordprocessingml/2006/main" xmlns:w14="http://schemas.microsoft.com/office/word/2010/wordml" xmlns:w15="http://schemas.microsoft.com/office/word/2012/wordml" xmlns:w16cid="http://schemas.microsoft.com/office/word/2016/wordml/cid" xmlns:w16se="http://schemas.microsoft.com/office/word/2015/wordml/symex" xmlns:wpg="http://schemas.microsoft.com/office/word/2010/wordprocessingGroup" xmlns:wpi="http://schemas.microsoft.com/office/word/2010/wordprocessingInk" xmlns:wne="http://schemas.microsoft.com/office/word/2006/wordml" xmlns:wps="http://schemas.microsoft.com/office/word/2010/wordprocessingShape" mc:Ignorable="w14 w15 w16se w16cid wp14">
+  <w:abstractNum w:abstractNumId="0" w15:restartNumberingAfterBreak="0">
+    <w:nsid w:val="7E22444E"/>
+    <w:multiLevelType w:val="multilevel"/>
+    <w:tmpl w:val="04090025"/>
+    <w:lvl w:ilvl="0">
+      <w:start w:val="1"/>
+      <w:numFmt w:val="decimal"/>
+      <w:pStyle w:val="Heading1"/>
+      <w:lvlText w:val="%1"/>
+      <w:lvlJc w:val="left"/>
+      <w:pPr>
+        <w:ind w:left="432" w:hanging="432"/>
+      </w:pPr>
+    </w:lvl>
+    <w:lvl w:ilvl="1">
+      <w:start w:val="1"/>
+      <w:numFmt w:val="decimal"/>
+      <w:pStyle w:val="Heading2"/>
+      <w:lvlText w:val="%1.%2"/>
+      <w:lvlJc w:val="left"/>
+      <w:pPr>
+        <w:ind w:left="576" w:hanging="576"/>
+      </w:pPr>
+    </w:lvl>
+    <w:lvl w:ilvl="2">
+      <w:start w:val="1"/>
+      <w:numFmt w:val="decimal"/>
+      <w:pStyle w:val="Heading3"/>
+      <w:lvlText w:val="%1.%2.%3"/>
+      <w:lvlJc w:val="left"/>
+      <w:pPr>
+        <w:ind w:left="720" w:hanging="720"/>
+      </w:pPr>
+    </w:lvl>
+    <w:lvl w:ilvl="3">
+      <w:start w:val="1"/>
+      <w:numFmt w:val="decimal"/>
+      <w:pStyle w:val="Heading4"/>
+      <w:lvlText w:val="%1.%2.%3.%4"/>
+      <w:lvlJc w:val="left"/>
+      <w:pPr>
+        <w:ind w:left="864" w:hanging="864"/>
+      </w:pPr>
+    </w:lvl>
+    <w:lvl w:ilvl="4">
+      <w:start w:val="1"/>
+      <w:numFmt w:val="decimal"/>
+      <w:pStyle w:val="Heading5"/>
+      <w:lvlText w:val="%1.%2.%3.%4.%5"/>
+      <w:lvlJc w:val="left"/>
+      <w:pPr>
+        <w:ind w:left="1008" w:hanging="1008"/>
+      </w:pPr>
+    </w:lvl>
+    <w:lvl w:ilvl="5">
+      <w:start w:val="1"/>
+      <w:numFmt w:val="decimal"/>
+      <w:pStyle w:val="Heading6"/>
+      <w:lvlText w:val="%1.%2.%3.%4.%5.%6"/>
+      <w:lvlJc w:val="left"/>
+      <w:pPr>
+        <w:ind w:left="1152" w:hanging="1152"/>
+      </w:pPr>
+    </w:lvl>
+    <w:lvl w:ilvl="6">
+      <w:start w:val="1"/>
+      <w:numFmt w:val="decimal"/>
+      <w:pStyle w:val="Heading7"/>
+      <w:lvlText w:val="%1.%2.%3.%4.%5.%6.%7"/>
+      <w:lvlJc w:val="left"/>
+      <w:pPr>
+        <w:ind w:left="1296" w:hanging="1296"/>
+      </w:pPr>
+    </w:lvl>
+    <w:lvl w:ilvl="7">
+      <w:start w:val="1"/>
+      <w:numFmt w:val="decimal"/>
+      <w:pStyle w:val="Heading8"/>
+      <w:lvlText w:val="%1.%2.%3.%4.%5.%6.%7.%8"/>
+      <w:lvlJc w:val="left"/>
+      <w:pPr>
+        <w:ind w:left="1440" w:hanging="1440"/>
+      </w:pPr>
+    </w:lvl>
+    <w:lvl w:ilvl="8">
+      <w:start w:val="1"/>
+      <w:numFmt w:val="decimal"/>
+      <w:pStyle w:val="Heading9"/>
+      <w:lvlText w:val="%1.%2.%3.%4.%5.%6.%7.%8.%9"/>
+      <w:lvlJc w:val="left"/>
+      <w:pPr>
+        <w:ind w:left="1584" w:hanging="1584"/>
+      </w:pPr>
+    </w:lvl>
+  </w:abstractNum>
+  <w:num w:numId="1">
+    <w:abstractNumId w:val="0"/>
+  </w:num>
+</w:numbering>
 </file>
 
 <file path=word/styles.xml><?xml version="1.0" encoding="utf-8"?>
@@ -1148,6 +4849,7 @@
     <w:lsdException w:name="HTML Sample" w:semiHidden="1" w:unhideWhenUsed="1"/>
     <w:lsdException w:name="HTML Typewriter" w:semiHidden="1" w:unhideWhenUsed="1"/>
     <w:lsdException w:name="HTML Variable" w:semiHidden="1" w:unhideWhenUsed="1"/>
+    <w:lsdException w:name="Normal Table" w:semiHidden="1" w:unhideWhenUsed="1"/>
     <w:lsdException w:name="annotation subject" w:semiHidden="1" w:unhideWhenUsed="1"/>
     <w:lsdException w:name="No List" w:semiHidden="1" w:unhideWhenUsed="1"/>
     <w:lsdException w:name="Outline List 1" w:semiHidden="1" w:unhideWhenUsed="1"/>
@@ -1194,8 +4896,10 @@
     <w:lsdException w:name="Table Subtle 2" w:semiHidden="1" w:unhideWhenUsed="1"/>
     <w:lsdException w:name="Table Web 1" w:semiHidden="1" w:unhideWhenUsed="1"/>
     <w:lsdException w:name="Table Web 2" w:semiHidden="1" w:unhideWhenUsed="1"/>
+    <w:lsdException w:name="Table Web 3" w:semiHidden="1" w:unhideWhenUsed="1"/>
     <w:lsdException w:name="Balloon Text" w:semiHidden="1" w:unhideWhenUsed="1"/>
     <w:lsdException w:name="Table Grid" w:uiPriority="39"/>
+    <w:lsdException w:name="Table Theme" w:semiHidden="1" w:unhideWhenUsed="1"/>
     <w:lsdException w:name="Placeholder Text" w:semiHidden="1"/>
     <w:lsdException w:name="No Spacing" w:uiPriority="1" w:qFormat="1"/>
     <w:lsdException w:name="Light Shading" w:uiPriority="60"/>
@@ -1432,6 +5136,9 @@
     <w:pPr>
       <w:keepNext/>
       <w:keepLines/>
+      <w:numPr>
+        <w:numId w:val="1"/>
+      </w:numPr>
       <w:spacing w:before="240" w:after="0"/>
       <w:outlineLvl w:val="0"/>
     </w:pPr>
@@ -1440,6 +5147,217 @@
       <w:color w:val="2F5496" w:themeColor="accent1" w:themeShade="BF"/>
       <w:sz w:val="32"/>
       <w:szCs w:val="32"/>
+    </w:rPr>
+  </w:style>
+  <w:style w:type="paragraph" w:styleId="Heading2">
+    <w:name w:val="heading 2"/>
+    <w:basedOn w:val="Normal"/>
+    <w:next w:val="Normal"/>
+    <w:link w:val="Heading2Char"/>
+    <w:uiPriority w:val="9"/>
+    <w:unhideWhenUsed/>
+    <w:qFormat/>
+    <w:rsid w:val="00097CA3"/>
+    <w:pPr>
+      <w:keepNext/>
+      <w:keepLines/>
+      <w:numPr>
+        <w:ilvl w:val="1"/>
+        <w:numId w:val="1"/>
+      </w:numPr>
+      <w:spacing w:before="40" w:after="0"/>
+      <w:outlineLvl w:val="1"/>
+    </w:pPr>
+    <w:rPr>
+      <w:rFonts w:asciiTheme="majorHAnsi" w:eastAsiaTheme="majorEastAsia" w:hAnsiTheme="majorHAnsi" w:cstheme="majorBidi"/>
+      <w:color w:val="2F5496" w:themeColor="accent1" w:themeShade="BF"/>
+      <w:sz w:val="26"/>
+      <w:szCs w:val="26"/>
+    </w:rPr>
+  </w:style>
+  <w:style w:type="paragraph" w:styleId="Heading3">
+    <w:name w:val="heading 3"/>
+    <w:basedOn w:val="Normal"/>
+    <w:next w:val="Normal"/>
+    <w:link w:val="Heading3Char"/>
+    <w:uiPriority w:val="9"/>
+    <w:unhideWhenUsed/>
+    <w:qFormat/>
+    <w:rsid w:val="00516A83"/>
+    <w:pPr>
+      <w:keepNext/>
+      <w:keepLines/>
+      <w:numPr>
+        <w:ilvl w:val="2"/>
+        <w:numId w:val="1"/>
+      </w:numPr>
+      <w:spacing w:before="40" w:after="0"/>
+      <w:outlineLvl w:val="2"/>
+    </w:pPr>
+    <w:rPr>
+      <w:rFonts w:asciiTheme="majorHAnsi" w:eastAsiaTheme="majorEastAsia" w:hAnsiTheme="majorHAnsi" w:cstheme="majorBidi"/>
+      <w:color w:val="1F3763" w:themeColor="accent1" w:themeShade="7F"/>
+      <w:sz w:val="24"/>
+      <w:szCs w:val="24"/>
+    </w:rPr>
+  </w:style>
+  <w:style w:type="paragraph" w:styleId="Heading4">
+    <w:name w:val="heading 4"/>
+    <w:basedOn w:val="Normal"/>
+    <w:next w:val="Normal"/>
+    <w:link w:val="Heading4Char"/>
+    <w:uiPriority w:val="9"/>
+    <w:unhideWhenUsed/>
+    <w:qFormat/>
+    <w:rsid w:val="00516A83"/>
+    <w:pPr>
+      <w:keepNext/>
+      <w:keepLines/>
+      <w:numPr>
+        <w:ilvl w:val="3"/>
+        <w:numId w:val="1"/>
+      </w:numPr>
+      <w:spacing w:before="40" w:after="0"/>
+      <w:outlineLvl w:val="3"/>
+    </w:pPr>
+    <w:rPr>
+      <w:rFonts w:asciiTheme="majorHAnsi" w:eastAsiaTheme="majorEastAsia" w:hAnsiTheme="majorHAnsi" w:cstheme="majorBidi"/>
+      <w:i/>
+      <w:iCs/>
+      <w:color w:val="2F5496" w:themeColor="accent1" w:themeShade="BF"/>
+    </w:rPr>
+  </w:style>
+  <w:style w:type="paragraph" w:styleId="Heading5">
+    <w:name w:val="heading 5"/>
+    <w:basedOn w:val="Normal"/>
+    <w:next w:val="Normal"/>
+    <w:link w:val="Heading5Char"/>
+    <w:uiPriority w:val="9"/>
+    <w:semiHidden/>
+    <w:unhideWhenUsed/>
+    <w:qFormat/>
+    <w:rsid w:val="00516A83"/>
+    <w:pPr>
+      <w:keepNext/>
+      <w:keepLines/>
+      <w:numPr>
+        <w:ilvl w:val="4"/>
+        <w:numId w:val="1"/>
+      </w:numPr>
+      <w:spacing w:before="40" w:after="0"/>
+      <w:outlineLvl w:val="4"/>
+    </w:pPr>
+    <w:rPr>
+      <w:rFonts w:asciiTheme="majorHAnsi" w:eastAsiaTheme="majorEastAsia" w:hAnsiTheme="majorHAnsi" w:cstheme="majorBidi"/>
+      <w:color w:val="2F5496" w:themeColor="accent1" w:themeShade="BF"/>
+    </w:rPr>
+  </w:style>
+  <w:style w:type="paragraph" w:styleId="Heading6">
+    <w:name w:val="heading 6"/>
+    <w:basedOn w:val="Normal"/>
+    <w:next w:val="Normal"/>
+    <w:link w:val="Heading6Char"/>
+    <w:uiPriority w:val="9"/>
+    <w:semiHidden/>
+    <w:unhideWhenUsed/>
+    <w:qFormat/>
+    <w:rsid w:val="00516A83"/>
+    <w:pPr>
+      <w:keepNext/>
+      <w:keepLines/>
+      <w:numPr>
+        <w:ilvl w:val="5"/>
+        <w:numId w:val="1"/>
+      </w:numPr>
+      <w:spacing w:before="40" w:after="0"/>
+      <w:outlineLvl w:val="5"/>
+    </w:pPr>
+    <w:rPr>
+      <w:rFonts w:asciiTheme="majorHAnsi" w:eastAsiaTheme="majorEastAsia" w:hAnsiTheme="majorHAnsi" w:cstheme="majorBidi"/>
+      <w:color w:val="1F3763" w:themeColor="accent1" w:themeShade="7F"/>
+    </w:rPr>
+  </w:style>
+  <w:style w:type="paragraph" w:styleId="Heading7">
+    <w:name w:val="heading 7"/>
+    <w:basedOn w:val="Normal"/>
+    <w:next w:val="Normal"/>
+    <w:link w:val="Heading7Char"/>
+    <w:uiPriority w:val="9"/>
+    <w:semiHidden/>
+    <w:unhideWhenUsed/>
+    <w:qFormat/>
+    <w:rsid w:val="00516A83"/>
+    <w:pPr>
+      <w:keepNext/>
+      <w:keepLines/>
+      <w:numPr>
+        <w:ilvl w:val="6"/>
+        <w:numId w:val="1"/>
+      </w:numPr>
+      <w:spacing w:before="40" w:after="0"/>
+      <w:outlineLvl w:val="6"/>
+    </w:pPr>
+    <w:rPr>
+      <w:rFonts w:asciiTheme="majorHAnsi" w:eastAsiaTheme="majorEastAsia" w:hAnsiTheme="majorHAnsi" w:cstheme="majorBidi"/>
+      <w:i/>
+      <w:iCs/>
+      <w:color w:val="1F3763" w:themeColor="accent1" w:themeShade="7F"/>
+    </w:rPr>
+  </w:style>
+  <w:style w:type="paragraph" w:styleId="Heading8">
+    <w:name w:val="heading 8"/>
+    <w:basedOn w:val="Normal"/>
+    <w:next w:val="Normal"/>
+    <w:link w:val="Heading8Char"/>
+    <w:uiPriority w:val="9"/>
+    <w:semiHidden/>
+    <w:unhideWhenUsed/>
+    <w:qFormat/>
+    <w:rsid w:val="00516A83"/>
+    <w:pPr>
+      <w:keepNext/>
+      <w:keepLines/>
+      <w:numPr>
+        <w:ilvl w:val="7"/>
+        <w:numId w:val="1"/>
+      </w:numPr>
+      <w:spacing w:before="40" w:after="0"/>
+      <w:outlineLvl w:val="7"/>
+    </w:pPr>
+    <w:rPr>
+      <w:rFonts w:asciiTheme="majorHAnsi" w:eastAsiaTheme="majorEastAsia" w:hAnsiTheme="majorHAnsi" w:cstheme="majorBidi"/>
+      <w:color w:val="272727" w:themeColor="text1" w:themeTint="D8"/>
+      <w:sz w:val="21"/>
+      <w:szCs w:val="21"/>
+    </w:rPr>
+  </w:style>
+  <w:style w:type="paragraph" w:styleId="Heading9">
+    <w:name w:val="heading 9"/>
+    <w:basedOn w:val="Normal"/>
+    <w:next w:val="Normal"/>
+    <w:link w:val="Heading9Char"/>
+    <w:uiPriority w:val="9"/>
+    <w:semiHidden/>
+    <w:unhideWhenUsed/>
+    <w:qFormat/>
+    <w:rsid w:val="00516A83"/>
+    <w:pPr>
+      <w:keepNext/>
+      <w:keepLines/>
+      <w:numPr>
+        <w:ilvl w:val="8"/>
+        <w:numId w:val="1"/>
+      </w:numPr>
+      <w:spacing w:before="40" w:after="0"/>
+      <w:outlineLvl w:val="8"/>
+    </w:pPr>
+    <w:rPr>
+      <w:rFonts w:asciiTheme="majorHAnsi" w:eastAsiaTheme="majorEastAsia" w:hAnsiTheme="majorHAnsi" w:cstheme="majorBidi"/>
+      <w:i/>
+      <w:iCs/>
+      <w:color w:val="272727" w:themeColor="text1" w:themeTint="D8"/>
+      <w:sz w:val="21"/>
+      <w:szCs w:val="21"/>
     </w:rPr>
   </w:style>
   <w:style w:type="character" w:default="1" w:styleId="DefaultParagraphFont">
@@ -1514,6 +5432,9 @@
     <w:qFormat/>
     <w:rsid w:val="00CE0580"/>
     <w:pPr>
+      <w:numPr>
+        <w:numId w:val="0"/>
+      </w:numPr>
       <w:outlineLvl w:val="9"/>
     </w:pPr>
     <w:rPr>
@@ -1660,6 +5581,223 @@
       <w:i/>
       <w:iCs/>
       <w:color w:val="404040" w:themeColor="text1" w:themeTint="BF"/>
+    </w:rPr>
+  </w:style>
+  <w:style w:type="character" w:customStyle="1" w:styleId="Heading2Char">
+    <w:name w:val="Heading 2 Char"/>
+    <w:basedOn w:val="DefaultParagraphFont"/>
+    <w:link w:val="Heading2"/>
+    <w:uiPriority w:val="9"/>
+    <w:rsid w:val="00097CA3"/>
+    <w:rPr>
+      <w:rFonts w:asciiTheme="majorHAnsi" w:eastAsiaTheme="majorEastAsia" w:hAnsiTheme="majorHAnsi" w:cstheme="majorBidi"/>
+      <w:color w:val="2F5496" w:themeColor="accent1" w:themeShade="BF"/>
+      <w:sz w:val="26"/>
+      <w:szCs w:val="26"/>
+    </w:rPr>
+  </w:style>
+  <w:style w:type="paragraph" w:styleId="TOC2">
+    <w:name w:val="toc 2"/>
+    <w:basedOn w:val="Normal"/>
+    <w:next w:val="Normal"/>
+    <w:autoRedefine/>
+    <w:uiPriority w:val="39"/>
+    <w:unhideWhenUsed/>
+    <w:rsid w:val="00097CA3"/>
+    <w:pPr>
+      <w:spacing w:after="100"/>
+      <w:ind w:left="220"/>
+    </w:pPr>
+  </w:style>
+  <w:style w:type="paragraph" w:styleId="Bibliography">
+    <w:name w:val="Bibliography"/>
+    <w:basedOn w:val="Normal"/>
+    <w:next w:val="Normal"/>
+    <w:uiPriority w:val="37"/>
+    <w:unhideWhenUsed/>
+    <w:rsid w:val="0071353F"/>
+  </w:style>
+  <w:style w:type="paragraph" w:styleId="Caption">
+    <w:name w:val="caption"/>
+    <w:basedOn w:val="Normal"/>
+    <w:next w:val="Normal"/>
+    <w:uiPriority w:val="35"/>
+    <w:unhideWhenUsed/>
+    <w:qFormat/>
+    <w:rsid w:val="00516A83"/>
+    <w:pPr>
+      <w:spacing w:after="200" w:line="240" w:lineRule="auto"/>
+    </w:pPr>
+    <w:rPr>
+      <w:i/>
+      <w:iCs/>
+      <w:color w:val="44546A" w:themeColor="text2"/>
+      <w:sz w:val="18"/>
+      <w:szCs w:val="18"/>
+    </w:rPr>
+  </w:style>
+  <w:style w:type="character" w:customStyle="1" w:styleId="Heading3Char">
+    <w:name w:val="Heading 3 Char"/>
+    <w:basedOn w:val="DefaultParagraphFont"/>
+    <w:link w:val="Heading3"/>
+    <w:uiPriority w:val="9"/>
+    <w:rsid w:val="00516A83"/>
+    <w:rPr>
+      <w:rFonts w:asciiTheme="majorHAnsi" w:eastAsiaTheme="majorEastAsia" w:hAnsiTheme="majorHAnsi" w:cstheme="majorBidi"/>
+      <w:color w:val="1F3763" w:themeColor="accent1" w:themeShade="7F"/>
+      <w:sz w:val="24"/>
+      <w:szCs w:val="24"/>
+    </w:rPr>
+  </w:style>
+  <w:style w:type="character" w:customStyle="1" w:styleId="Heading4Char">
+    <w:name w:val="Heading 4 Char"/>
+    <w:basedOn w:val="DefaultParagraphFont"/>
+    <w:link w:val="Heading4"/>
+    <w:uiPriority w:val="9"/>
+    <w:rsid w:val="00516A83"/>
+    <w:rPr>
+      <w:rFonts w:asciiTheme="majorHAnsi" w:eastAsiaTheme="majorEastAsia" w:hAnsiTheme="majorHAnsi" w:cstheme="majorBidi"/>
+      <w:i/>
+      <w:iCs/>
+      <w:color w:val="2F5496" w:themeColor="accent1" w:themeShade="BF"/>
+    </w:rPr>
+  </w:style>
+  <w:style w:type="character" w:customStyle="1" w:styleId="Heading5Char">
+    <w:name w:val="Heading 5 Char"/>
+    <w:basedOn w:val="DefaultParagraphFont"/>
+    <w:link w:val="Heading5"/>
+    <w:uiPriority w:val="9"/>
+    <w:semiHidden/>
+    <w:rsid w:val="00516A83"/>
+    <w:rPr>
+      <w:rFonts w:asciiTheme="majorHAnsi" w:eastAsiaTheme="majorEastAsia" w:hAnsiTheme="majorHAnsi" w:cstheme="majorBidi"/>
+      <w:color w:val="2F5496" w:themeColor="accent1" w:themeShade="BF"/>
+    </w:rPr>
+  </w:style>
+  <w:style w:type="character" w:customStyle="1" w:styleId="Heading6Char">
+    <w:name w:val="Heading 6 Char"/>
+    <w:basedOn w:val="DefaultParagraphFont"/>
+    <w:link w:val="Heading6"/>
+    <w:uiPriority w:val="9"/>
+    <w:semiHidden/>
+    <w:rsid w:val="00516A83"/>
+    <w:rPr>
+      <w:rFonts w:asciiTheme="majorHAnsi" w:eastAsiaTheme="majorEastAsia" w:hAnsiTheme="majorHAnsi" w:cstheme="majorBidi"/>
+      <w:color w:val="1F3763" w:themeColor="accent1" w:themeShade="7F"/>
+    </w:rPr>
+  </w:style>
+  <w:style w:type="character" w:customStyle="1" w:styleId="Heading7Char">
+    <w:name w:val="Heading 7 Char"/>
+    <w:basedOn w:val="DefaultParagraphFont"/>
+    <w:link w:val="Heading7"/>
+    <w:uiPriority w:val="9"/>
+    <w:semiHidden/>
+    <w:rsid w:val="00516A83"/>
+    <w:rPr>
+      <w:rFonts w:asciiTheme="majorHAnsi" w:eastAsiaTheme="majorEastAsia" w:hAnsiTheme="majorHAnsi" w:cstheme="majorBidi"/>
+      <w:i/>
+      <w:iCs/>
+      <w:color w:val="1F3763" w:themeColor="accent1" w:themeShade="7F"/>
+    </w:rPr>
+  </w:style>
+  <w:style w:type="character" w:customStyle="1" w:styleId="Heading8Char">
+    <w:name w:val="Heading 8 Char"/>
+    <w:basedOn w:val="DefaultParagraphFont"/>
+    <w:link w:val="Heading8"/>
+    <w:uiPriority w:val="9"/>
+    <w:semiHidden/>
+    <w:rsid w:val="00516A83"/>
+    <w:rPr>
+      <w:rFonts w:asciiTheme="majorHAnsi" w:eastAsiaTheme="majorEastAsia" w:hAnsiTheme="majorHAnsi" w:cstheme="majorBidi"/>
+      <w:color w:val="272727" w:themeColor="text1" w:themeTint="D8"/>
+      <w:sz w:val="21"/>
+      <w:szCs w:val="21"/>
+    </w:rPr>
+  </w:style>
+  <w:style w:type="character" w:customStyle="1" w:styleId="Heading9Char">
+    <w:name w:val="Heading 9 Char"/>
+    <w:basedOn w:val="DefaultParagraphFont"/>
+    <w:link w:val="Heading9"/>
+    <w:uiPriority w:val="9"/>
+    <w:semiHidden/>
+    <w:rsid w:val="00516A83"/>
+    <w:rPr>
+      <w:rFonts w:asciiTheme="majorHAnsi" w:eastAsiaTheme="majorEastAsia" w:hAnsiTheme="majorHAnsi" w:cstheme="majorBidi"/>
+      <w:i/>
+      <w:iCs/>
+      <w:color w:val="272727" w:themeColor="text1" w:themeTint="D8"/>
+      <w:sz w:val="21"/>
+      <w:szCs w:val="21"/>
+    </w:rPr>
+  </w:style>
+  <w:style w:type="paragraph" w:styleId="FootnoteText">
+    <w:name w:val="footnote text"/>
+    <w:basedOn w:val="Normal"/>
+    <w:link w:val="FootnoteTextChar"/>
+    <w:uiPriority w:val="99"/>
+    <w:semiHidden/>
+    <w:unhideWhenUsed/>
+    <w:rsid w:val="00516A83"/>
+    <w:pPr>
+      <w:spacing w:after="0" w:line="240" w:lineRule="auto"/>
+    </w:pPr>
+    <w:rPr>
+      <w:sz w:val="20"/>
+      <w:szCs w:val="20"/>
+    </w:rPr>
+  </w:style>
+  <w:style w:type="character" w:customStyle="1" w:styleId="FootnoteTextChar">
+    <w:name w:val="Footnote Text Char"/>
+    <w:basedOn w:val="DefaultParagraphFont"/>
+    <w:link w:val="FootnoteText"/>
+    <w:uiPriority w:val="99"/>
+    <w:semiHidden/>
+    <w:rsid w:val="00516A83"/>
+    <w:rPr>
+      <w:sz w:val="20"/>
+      <w:szCs w:val="20"/>
+    </w:rPr>
+  </w:style>
+  <w:style w:type="character" w:styleId="FootnoteReference">
+    <w:name w:val="footnote reference"/>
+    <w:basedOn w:val="DefaultParagraphFont"/>
+    <w:uiPriority w:val="99"/>
+    <w:semiHidden/>
+    <w:unhideWhenUsed/>
+    <w:rsid w:val="00516A83"/>
+    <w:rPr>
+      <w:vertAlign w:val="superscript"/>
+    </w:rPr>
+  </w:style>
+  <w:style w:type="table" w:styleId="TableGrid">
+    <w:name w:val="Table Grid"/>
+    <w:basedOn w:val="TableNormal"/>
+    <w:uiPriority w:val="39"/>
+    <w:rsid w:val="00DB420F"/>
+    <w:pPr>
+      <w:spacing w:after="0" w:line="240" w:lineRule="auto"/>
+    </w:pPr>
+    <w:tblPr>
+      <w:tblBorders>
+        <w:top w:val="single" w:sz="4" w:space="0" w:color="auto"/>
+        <w:left w:val="single" w:sz="4" w:space="0" w:color="auto"/>
+        <w:bottom w:val="single" w:sz="4" w:space="0" w:color="auto"/>
+        <w:right w:val="single" w:sz="4" w:space="0" w:color="auto"/>
+        <w:insideH w:val="single" w:sz="4" w:space="0" w:color="auto"/>
+        <w:insideV w:val="single" w:sz="4" w:space="0" w:color="auto"/>
+      </w:tblBorders>
+    </w:tblPr>
+  </w:style>
+  <w:style w:type="character" w:styleId="UnresolvedMention">
+    <w:name w:val="Unresolved Mention"/>
+    <w:basedOn w:val="DefaultParagraphFont"/>
+    <w:uiPriority w:val="99"/>
+    <w:semiHidden/>
+    <w:unhideWhenUsed/>
+    <w:rsid w:val="005B521E"/>
+    <w:rPr>
+      <w:color w:val="605E5C"/>
+      <w:shd w:val="clear" w:color="auto" w:fill="E1DFDD"/>
     </w:rPr>
   </w:style>
 </w:styles>
@@ -1961,11 +6099,108 @@
 </file>
 
 <file path=customXml/item1.xml><?xml version="1.0" encoding="utf-8"?>
-<b:Sources xmlns:b="http://schemas.openxmlformats.org/officeDocument/2006/bibliography" xmlns="http://schemas.openxmlformats.org/officeDocument/2006/bibliography" SelectedStyle="\IEEE2006OfficeOnline.xsl" StyleName="IEEE" Version="2006"/>
+<b:Sources xmlns:b="http://schemas.openxmlformats.org/officeDocument/2006/bibliography" xmlns="http://schemas.openxmlformats.org/officeDocument/2006/bibliography" SelectedStyle="\IEEE2006OfficeOnline.xsl" StyleName="IEEE" Version="2006">
+  <b:Source>
+    <b:Tag>Ank17</b:Tag>
+    <b:SourceType>JournalArticle</b:SourceType>
+    <b:Guid>{AEAEE605-E0D9-4DCA-B42D-04A25C017A83}</b:Guid>
+    <b:Title>IR Based Home Appliances Control System</b:Title>
+    <b:Year>2017</b:Year>
+    <b:Author>
+      <b:Author>
+        <b:Corporate>Ankit Jandial,Sujit Kumar,Rajat Butola,Manoj Kumar Pandey</b:Corporate>
+      </b:Author>
+    </b:Author>
+    <b:JournalName>International Journal on Recent and Innovation Trends in Computing and Communication</b:JournalName>
+    <b:Pages>628-631</b:Pages>
+    <b:Volume>5</b:Volume>
+    <b:Issue>5</b:Issue>
+    <b:RefOrder>1</b:RefOrder>
+  </b:Source>
+  <b:Source>
+    <b:Tag>San14</b:Tag>
+    <b:SourceType>JournalArticle</b:SourceType>
+    <b:Guid>{83967B6B-F281-4962-88D1-E318CB1045F0}</b:Guid>
+    <b:Author>
+      <b:Author>
+        <b:NameList>
+          <b:Person>
+            <b:Last>Santosh.M.Nejakar</b:Last>
+          </b:Person>
+        </b:NameList>
+      </b:Author>
+    </b:Author>
+    <b:Title>Wireless Infrared Remote Controller for Multiple</b:Title>
+    <b:JournalName>International Journal of Electrical and Electronics Research</b:JournalName>
+    <b:Year>2014</b:Year>
+    <b:Pages>25-35</b:Pages>
+    <b:Volume>2</b:Volume>
+    <b:Issue>1</b:Issue>
+    <b:RefOrder>2</b:RefOrder>
+  </b:Source>
+  <b:Source>
+    <b:Tag>NEC17</b:Tag>
+    <b:SourceType>InternetSite</b:SourceType>
+    <b:Guid>{E2320C01-DA3E-43EA-B368-D233D624D284}</b:Guid>
+    <b:Title>NEC Infrared Transmission Protocol</b:Title>
+    <b:ProductionCompany>Altium</b:ProductionCompany>
+    <b:YearAccessed>2017</b:YearAccessed>
+    <b:MonthAccessed>9</b:MonthAccessed>
+    <b:DayAccessed>13</b:DayAccessed>
+    <b:URL>https://techdocs.altium.com/display/FPGA/NEC+Infrared+Transmission+Protocol</b:URL>
+    <b:RefOrder>4</b:RefOrder>
+  </b:Source>
+  <b:Source>
+    <b:Tag>Mel</b:Tag>
+    <b:SourceType>ElectronicSource</b:SourceType>
+    <b:Guid>{208DCEF0-7EA6-4CAB-B949-09ACF59F0320}</b:Guid>
+    <b:Title>Divide and Conquer Paradigm</b:Title>
+    <b:Author>
+      <b:Author>
+        <b:NameList>
+          <b:Person>
+            <b:Last>Manley</b:Last>
+            <b:First>Melissa</b:First>
+          </b:Person>
+        </b:NameList>
+      </b:Author>
+    </b:Author>
+    <b:City>Los Angeles</b:City>
+    <b:Publisher>ACM Transactions on Computational Logic</b:Publisher>
+    <b:RefOrder>5</b:RefOrder>
+  </b:Source>
+  <b:Source>
+    <b:Tag>How19</b:Tag>
+    <b:SourceType>InternetSite</b:SourceType>
+    <b:Guid>{E215ECFE-8812-4334-A58B-473ADBA3AEA9}</b:Guid>
+    <b:Title>How to connect</b:Title>
+    <b:YearAccessed>2019</b:YearAccessed>
+    <b:MonthAccessed>12</b:MonthAccessed>
+    <b:DayAccessed>29</b:DayAccessed>
+    <b:URL>http://www.ipson.nl/how-to-connect/</b:URL>
+    <b:ProductionCompany>IPSON</b:ProductionCompany>
+    <b:RefOrder>6</b:RefOrder>
+  </b:Source>
+  <b:Source>
+    <b:Tag>Spa13</b:Tag>
+    <b:SourceType>InternetSite</b:SourceType>
+    <b:Guid>{8E458C09-7BCF-43A3-AF9F-410E654A1309}</b:Guid>
+    <b:Title>IR Communication</b:Title>
+    <b:Year>2013</b:Year>
+    <b:ProductionCompany>SparkFun Electronics</b:ProductionCompany>
+    <b:Month>2</b:Month>
+    <b:Day>7</b:Day>
+    <b:URL>https://learn.sparkfun.com/tutorials/ir-communication/all</b:URL>
+    <b:YearAccessed>2019</b:YearAccessed>
+    <b:MonthAccessed>12</b:MonthAccessed>
+    <b:DayAccessed>29</b:DayAccessed>
+    <b:RefOrder>3</b:RefOrder>
+  </b:Source>
+</b:Sources>
 </file>
 
 <file path=customXml/itemProps1.xml><?xml version="1.0" encoding="utf-8"?>
-<ds:datastoreItem xmlns:ds="http://schemas.openxmlformats.org/officeDocument/2006/customXml" ds:itemID="{ECCAB6C9-293C-44A4-8378-7A1C45A98A9D}">
+<ds:datastoreItem xmlns:ds="http://schemas.openxmlformats.org/officeDocument/2006/customXml" ds:itemID="{22A9440B-B9ED-4914-A19D-695C05617DA0}">
   <ds:schemaRefs>
     <ds:schemaRef ds:uri="http://schemas.openxmlformats.org/officeDocument/2006/bibliography"/>
   </ds:schemaRefs>

</xml_diff>